<commit_message>
Requirements Done but late
</commit_message>
<xml_diff>
--- a/Requirements Document.docx
+++ b/Requirements Document.docx
@@ -17,6 +17,54 @@
     <w:p>
       <w:pPr>
         <w:pStyle w:val="Normal"/>
+        <w:numPr>
+          <w:ilvl w:val="0"/>
+          <w:numId w:val="4"/>
+        </w:numPr>
+        <w:bidi w:val="0"/>
+        <w:jc w:val="left"/>
+        <w:rPr/>
+      </w:pPr>
+      <w:r>
+        <w:rPr/>
+        <w:t>Goals</w:t>
+      </w:r>
+    </w:p>
+    <w:p>
+      <w:pPr>
+        <w:pStyle w:val="Normal"/>
+        <w:numPr>
+          <w:ilvl w:val="1"/>
+          <w:numId w:val="4"/>
+        </w:numPr>
+        <w:bidi w:val="0"/>
+        <w:jc w:val="left"/>
+        <w:rPr/>
+      </w:pPr>
+      <w:r>
+        <w:rPr/>
+        <w:t>broken down Goals</w:t>
+      </w:r>
+    </w:p>
+    <w:p>
+      <w:pPr>
+        <w:pStyle w:val="Normal"/>
+        <w:numPr>
+          <w:ilvl w:val="2"/>
+          <w:numId w:val="4"/>
+        </w:numPr>
+        <w:bidi w:val="0"/>
+        <w:jc w:val="left"/>
+        <w:rPr/>
+      </w:pPr>
+      <w:r>
+        <w:rPr/>
+        <w:t>Requirements</w:t>
+      </w:r>
+    </w:p>
+    <w:p>
+      <w:pPr>
+        <w:pStyle w:val="Normal"/>
         <w:bidi w:val="0"/>
         <w:jc w:val="left"/>
         <w:rPr/>
@@ -53,7 +101,7 @@
         <w:pStyle w:val="Normal"/>
         <w:numPr>
           <w:ilvl w:val="0"/>
-          <w:numId w:val="1"/>
+          <w:numId w:val="2"/>
         </w:numPr>
         <w:bidi w:val="0"/>
         <w:jc w:val="left"/>
@@ -69,7 +117,7 @@
         <w:pStyle w:val="Normal"/>
         <w:numPr>
           <w:ilvl w:val="0"/>
-          <w:numId w:val="1"/>
+          <w:numId w:val="2"/>
         </w:numPr>
         <w:bidi w:val="0"/>
         <w:jc w:val="left"/>
@@ -85,7 +133,7 @@
         <w:pStyle w:val="Normal"/>
         <w:numPr>
           <w:ilvl w:val="0"/>
-          <w:numId w:val="1"/>
+          <w:numId w:val="2"/>
         </w:numPr>
         <w:bidi w:val="0"/>
         <w:jc w:val="left"/>
@@ -101,7 +149,7 @@
         <w:pStyle w:val="Normal"/>
         <w:numPr>
           <w:ilvl w:val="0"/>
-          <w:numId w:val="1"/>
+          <w:numId w:val="2"/>
         </w:numPr>
         <w:bidi w:val="0"/>
         <w:jc w:val="left"/>
@@ -117,7 +165,7 @@
         <w:pStyle w:val="Normal"/>
         <w:numPr>
           <w:ilvl w:val="0"/>
-          <w:numId w:val="1"/>
+          <w:numId w:val="2"/>
         </w:numPr>
         <w:bidi w:val="0"/>
         <w:jc w:val="left"/>
@@ -156,7 +204,7 @@
         <w:pStyle w:val="Normal"/>
         <w:numPr>
           <w:ilvl w:val="0"/>
-          <w:numId w:val="2"/>
+          <w:numId w:val="3"/>
         </w:numPr>
         <w:bidi w:val="0"/>
         <w:jc w:val="left"/>
@@ -172,7 +220,7 @@
         <w:pStyle w:val="Normal"/>
         <w:numPr>
           <w:ilvl w:val="1"/>
-          <w:numId w:val="2"/>
+          <w:numId w:val="3"/>
         </w:numPr>
         <w:bidi w:val="0"/>
         <w:jc w:val="left"/>
@@ -187,8 +235,177 @@
       <w:pPr>
         <w:pStyle w:val="Normal"/>
         <w:numPr>
+          <w:ilvl w:val="2"/>
+          <w:numId w:val="3"/>
+        </w:numPr>
+        <w:bidi w:val="0"/>
+        <w:jc w:val="left"/>
+        <w:rPr/>
+      </w:pPr>
+      <w:r>
+        <w:rPr/>
+        <w:t xml:space="preserve">when the user visits the </w:t>
+      </w:r>
+      <w:r>
+        <w:rPr>
+          <w:rFonts w:eastAsia="Noto Serif CJK SC" w:cs="Lohit Devanagari"/>
+          <w:color w:val="auto"/>
+          <w:kern w:val="2"/>
+          <w:sz w:val="24"/>
+          <w:szCs w:val="24"/>
+          <w:lang w:val="en-US" w:eastAsia="zh-CN" w:bidi="hi-IN"/>
+        </w:rPr>
+        <w:t>app</w:t>
+      </w:r>
+      <w:r>
+        <w:rPr/>
+        <w:t xml:space="preserve">, The system shall trigger a prompt asking them for their </w:t>
+      </w:r>
+      <w:r>
+        <w:rPr>
+          <w:rFonts w:eastAsia="Noto Serif CJK SC" w:cs="Lohit Devanagari"/>
+          <w:color w:val="auto"/>
+          <w:kern w:val="2"/>
+          <w:sz w:val="24"/>
+          <w:szCs w:val="24"/>
+          <w:lang w:val="en-US" w:eastAsia="zh-CN" w:bidi="hi-IN"/>
+        </w:rPr>
+        <w:t>login credentials</w:t>
+      </w:r>
+      <w:r>
+        <w:rPr/>
+        <w:t xml:space="preserve">, the </w:t>
+      </w:r>
+      <w:r>
+        <w:rPr>
+          <w:rFonts w:eastAsia="Noto Serif CJK SC" w:cs="Lohit Devanagari"/>
+          <w:color w:val="auto"/>
+          <w:kern w:val="2"/>
+          <w:sz w:val="24"/>
+          <w:szCs w:val="24"/>
+          <w:lang w:val="en-US" w:eastAsia="zh-CN" w:bidi="hi-IN"/>
+        </w:rPr>
+        <w:t>login</w:t>
+      </w:r>
+      <w:r>
+        <w:rPr/>
+        <w:t xml:space="preserve"> credentials shall include the </w:t>
+      </w:r>
+      <w:r>
+        <w:rPr/>
+        <w:t>e</w:t>
+      </w:r>
+      <w:r>
+        <w:rPr/>
+        <w:t>mail and password</w:t>
+      </w:r>
+    </w:p>
+    <w:p>
+      <w:pPr>
+        <w:pStyle w:val="Normal"/>
+        <w:numPr>
+          <w:ilvl w:val="2"/>
+          <w:numId w:val="3"/>
+        </w:numPr>
+        <w:bidi w:val="0"/>
+        <w:jc w:val="left"/>
+        <w:rPr/>
+      </w:pPr>
+      <w:r>
+        <w:rPr/>
+        <w:t xml:space="preserve">when the user </w:t>
+      </w:r>
+      <w:r>
+        <w:rPr>
+          <w:rFonts w:eastAsia="Noto Serif CJK SC" w:cs="Lohit Devanagari"/>
+          <w:color w:val="auto"/>
+          <w:kern w:val="2"/>
+          <w:sz w:val="24"/>
+          <w:szCs w:val="24"/>
+          <w:lang w:val="en-US" w:eastAsia="zh-CN" w:bidi="hi-IN"/>
+        </w:rPr>
+        <w:t>doesn’t have an account</w:t>
+      </w:r>
+      <w:r>
+        <w:rPr/>
+        <w:t xml:space="preserve">, The </w:t>
+      </w:r>
+      <w:r>
+        <w:rPr>
+          <w:rFonts w:eastAsia="Noto Serif CJK SC" w:cs="Lohit Devanagari"/>
+          <w:color w:val="auto"/>
+          <w:kern w:val="2"/>
+          <w:sz w:val="24"/>
+          <w:szCs w:val="24"/>
+          <w:lang w:val="en-US" w:eastAsia="zh-CN" w:bidi="hi-IN"/>
+        </w:rPr>
+        <w:t>user</w:t>
+      </w:r>
+      <w:r>
+        <w:rPr/>
+        <w:t xml:space="preserve"> shall </w:t>
+      </w:r>
+      <w:r>
+        <w:rPr>
+          <w:rFonts w:eastAsia="Noto Serif CJK SC" w:cs="Lohit Devanagari"/>
+          <w:color w:val="auto"/>
+          <w:kern w:val="2"/>
+          <w:sz w:val="24"/>
+          <w:szCs w:val="24"/>
+          <w:lang w:val="en-US" w:eastAsia="zh-CN" w:bidi="hi-IN"/>
+        </w:rPr>
+        <w:t>select sign in to create a new account</w:t>
+      </w:r>
+      <w:r>
+        <w:rPr/>
+        <w:t xml:space="preserve">, the </w:t>
+      </w:r>
+      <w:r>
+        <w:rPr>
+          <w:rFonts w:eastAsia="Noto Serif CJK SC" w:cs="Lohit Devanagari"/>
+          <w:color w:val="auto"/>
+          <w:kern w:val="2"/>
+          <w:sz w:val="24"/>
+          <w:szCs w:val="24"/>
+          <w:lang w:val="en-US" w:eastAsia="zh-CN" w:bidi="hi-IN"/>
+        </w:rPr>
+        <w:t xml:space="preserve">user user shall provide the </w:t>
+      </w:r>
+      <w:r>
+        <w:rPr/>
+        <w:t>e</w:t>
+      </w:r>
+      <w:r>
+        <w:rPr/>
+        <w:t xml:space="preserve">mail and password </w:t>
+      </w:r>
+      <w:r>
+        <w:rPr/>
+        <w:t>to create the account.</w:t>
+      </w:r>
+    </w:p>
+    <w:p>
+      <w:pPr>
+        <w:pStyle w:val="Normal"/>
+        <w:numPr>
+          <w:ilvl w:val="0"/>
+          <w:numId w:val="0"/>
+        </w:numPr>
+        <w:bidi w:val="0"/>
+        <w:ind w:left="1440" w:hanging="0"/>
+        <w:jc w:val="left"/>
+        <w:rPr/>
+      </w:pPr>
+      <w:r>
+        <w:rPr/>
+      </w:r>
+    </w:p>
+    <w:p>
+      <w:pPr>
+        <w:pStyle w:val="Normal"/>
+        <w:numPr>
           <w:ilvl w:val="1"/>
-          <w:numId w:val="2"/>
+          <w:numId w:val="3"/>
         </w:numPr>
         <w:bidi w:val="0"/>
         <w:jc w:val="left"/>
@@ -203,8 +420,103 @@
       <w:pPr>
         <w:pStyle w:val="Normal"/>
         <w:numPr>
+          <w:ilvl w:val="2"/>
+          <w:numId w:val="3"/>
+        </w:numPr>
+        <w:bidi w:val="0"/>
+        <w:jc w:val="left"/>
+        <w:rPr/>
+      </w:pPr>
+      <w:r>
+        <w:rPr/>
+        <w:t xml:space="preserve">when the user </w:t>
+      </w:r>
+      <w:r>
+        <w:rPr>
+          <w:rFonts w:eastAsia="Noto Serif CJK SC" w:cs="Lohit Devanagari"/>
+          <w:color w:val="auto"/>
+          <w:kern w:val="2"/>
+          <w:sz w:val="24"/>
+          <w:szCs w:val="24"/>
+          <w:lang w:val="en-US" w:eastAsia="zh-CN" w:bidi="hi-IN"/>
+        </w:rPr>
+        <w:t>wants to create a new topic</w:t>
+      </w:r>
+      <w:r>
+        <w:rPr/>
+        <w:t xml:space="preserve">, The </w:t>
+      </w:r>
+      <w:r>
+        <w:rPr>
+          <w:rFonts w:eastAsia="Noto Serif CJK SC" w:cs="Lohit Devanagari"/>
+          <w:color w:val="auto"/>
+          <w:kern w:val="2"/>
+          <w:sz w:val="24"/>
+          <w:szCs w:val="24"/>
+          <w:lang w:val="en-US" w:eastAsia="zh-CN" w:bidi="hi-IN"/>
+        </w:rPr>
+        <w:t>user</w:t>
+      </w:r>
+      <w:r>
+        <w:rPr/>
+        <w:t xml:space="preserve"> shall </w:t>
+      </w:r>
+      <w:r>
+        <w:rPr>
+          <w:rFonts w:eastAsia="Noto Serif CJK SC" w:cs="Lohit Devanagari"/>
+          <w:color w:val="auto"/>
+          <w:kern w:val="2"/>
+          <w:sz w:val="24"/>
+          <w:szCs w:val="24"/>
+          <w:lang w:val="en-US" w:eastAsia="zh-CN" w:bidi="hi-IN"/>
+        </w:rPr>
+        <w:t>enter the topic and its description into a prompt that handles topic creation</w:t>
+      </w:r>
+      <w:r>
+        <w:rPr/>
+        <w:t xml:space="preserve">, the </w:t>
+      </w:r>
+      <w:r>
+        <w:rPr>
+          <w:rFonts w:eastAsia="Noto Serif CJK SC" w:cs="Lohit Devanagari"/>
+          <w:color w:val="auto"/>
+          <w:kern w:val="2"/>
+          <w:sz w:val="24"/>
+          <w:szCs w:val="24"/>
+          <w:lang w:val="en-US" w:eastAsia="zh-CN" w:bidi="hi-IN"/>
+        </w:rPr>
+        <w:t>user shall then confirm to add the topic</w:t>
+      </w:r>
+    </w:p>
+    <w:p>
+      <w:pPr>
+        <w:pStyle w:val="Normal"/>
+        <w:numPr>
+          <w:ilvl w:val="0"/>
+          <w:numId w:val="0"/>
+        </w:numPr>
+        <w:bidi w:val="0"/>
+        <w:ind w:left="1440" w:hanging="0"/>
+        <w:jc w:val="left"/>
+        <w:rPr>
+          <w:rFonts w:ascii="Liberation Serif" w:hAnsi="Liberation Serif" w:eastAsia="Noto Serif CJK SC" w:cs="Lohit Devanagari"/>
+          <w:color w:val="auto"/>
+          <w:kern w:val="2"/>
+          <w:sz w:val="24"/>
+          <w:szCs w:val="24"/>
+          <w:lang w:val="en-US" w:eastAsia="zh-CN" w:bidi="hi-IN"/>
+        </w:rPr>
+      </w:pPr>
+      <w:r>
+        <w:rPr/>
+      </w:r>
+    </w:p>
+    <w:p>
+      <w:pPr>
+        <w:pStyle w:val="Normal"/>
+        <w:numPr>
           <w:ilvl w:val="1"/>
-          <w:numId w:val="2"/>
+          <w:numId w:val="3"/>
         </w:numPr>
         <w:bidi w:val="0"/>
         <w:jc w:val="left"/>
@@ -219,8 +531,24 @@
       <w:pPr>
         <w:pStyle w:val="Normal"/>
         <w:numPr>
+          <w:ilvl w:val="0"/>
+          <w:numId w:val="0"/>
+        </w:numPr>
+        <w:bidi w:val="0"/>
+        <w:ind w:left="1080" w:hanging="0"/>
+        <w:jc w:val="left"/>
+        <w:rPr/>
+      </w:pPr>
+      <w:r>
+        <w:rPr/>
+      </w:r>
+    </w:p>
+    <w:p>
+      <w:pPr>
+        <w:pStyle w:val="Normal"/>
+        <w:numPr>
           <w:ilvl w:val="1"/>
-          <w:numId w:val="2"/>
+          <w:numId w:val="3"/>
         </w:numPr>
         <w:bidi w:val="0"/>
         <w:jc w:val="left"/>
@@ -235,6 +563,63 @@
       <w:pPr>
         <w:pStyle w:val="Normal"/>
         <w:numPr>
+          <w:ilvl w:val="2"/>
+          <w:numId w:val="3"/>
+        </w:numPr>
+        <w:bidi w:val="0"/>
+        <w:jc w:val="left"/>
+        <w:rPr/>
+      </w:pPr>
+      <w:r>
+        <w:rPr/>
+        <w:t xml:space="preserve">when the user </w:t>
+      </w:r>
+      <w:r>
+        <w:rPr>
+          <w:rFonts w:eastAsia="Noto Serif CJK SC" w:cs="Lohit Devanagari"/>
+          <w:color w:val="auto"/>
+          <w:kern w:val="2"/>
+          <w:sz w:val="24"/>
+          <w:szCs w:val="24"/>
+          <w:lang w:val="en-US" w:eastAsia="zh-CN" w:bidi="hi-IN"/>
+        </w:rPr>
+        <w:t>wants to visit a link to his saved sources</w:t>
+      </w:r>
+      <w:r>
+        <w:rPr/>
+        <w:t xml:space="preserve">, The </w:t>
+      </w:r>
+      <w:r>
+        <w:rPr>
+          <w:rFonts w:eastAsia="Noto Serif CJK SC" w:cs="Lohit Devanagari"/>
+          <w:color w:val="auto"/>
+          <w:kern w:val="2"/>
+          <w:sz w:val="24"/>
+          <w:szCs w:val="24"/>
+          <w:lang w:val="en-US" w:eastAsia="zh-CN" w:bidi="hi-IN"/>
+        </w:rPr>
+        <w:t>user</w:t>
+      </w:r>
+      <w:r>
+        <w:rPr/>
+        <w:t xml:space="preserve"> shall </w:t>
+      </w:r>
+      <w:r>
+        <w:rPr>
+          <w:rFonts w:eastAsia="Noto Serif CJK SC" w:cs="Lohit Devanagari"/>
+          <w:color w:val="auto"/>
+          <w:kern w:val="2"/>
+          <w:sz w:val="24"/>
+          <w:szCs w:val="24"/>
+          <w:lang w:val="en-US" w:eastAsia="zh-CN" w:bidi="hi-IN"/>
+        </w:rPr>
+        <w:t>click on the link with the research work that will redirect them to the source of that research work</w:t>
+      </w:r>
+    </w:p>
+    <w:p>
+      <w:pPr>
+        <w:pStyle w:val="Normal"/>
+        <w:numPr>
           <w:ilvl w:val="0"/>
           <w:numId w:val="0"/>
         </w:numPr>
@@ -252,7 +637,7 @@
         <w:pStyle w:val="Normal"/>
         <w:numPr>
           <w:ilvl w:val="0"/>
-          <w:numId w:val="2"/>
+          <w:numId w:val="3"/>
         </w:numPr>
         <w:bidi w:val="0"/>
         <w:jc w:val="left"/>
@@ -268,7 +653,7 @@
         <w:pStyle w:val="Normal"/>
         <w:numPr>
           <w:ilvl w:val="1"/>
-          <w:numId w:val="2"/>
+          <w:numId w:val="3"/>
         </w:numPr>
         <w:bidi w:val="0"/>
         <w:jc w:val="left"/>
@@ -283,8 +668,103 @@
       <w:pPr>
         <w:pStyle w:val="Normal"/>
         <w:numPr>
+          <w:ilvl w:val="2"/>
+          <w:numId w:val="3"/>
+        </w:numPr>
+        <w:bidi w:val="0"/>
+        <w:jc w:val="left"/>
+        <w:rPr/>
+      </w:pPr>
+      <w:r>
+        <w:rPr/>
+        <w:t xml:space="preserve">when the user </w:t>
+      </w:r>
+      <w:r>
+        <w:rPr>
+          <w:rFonts w:eastAsia="Noto Serif CJK SC" w:cs="Lohit Devanagari"/>
+          <w:color w:val="auto"/>
+          <w:kern w:val="2"/>
+          <w:sz w:val="24"/>
+          <w:szCs w:val="24"/>
+          <w:lang w:val="en-US" w:eastAsia="zh-CN" w:bidi="hi-IN"/>
+        </w:rPr>
+        <w:t>wants to create a new folder</w:t>
+      </w:r>
+      <w:r>
+        <w:rPr/>
+        <w:t xml:space="preserve">, The </w:t>
+      </w:r>
+      <w:r>
+        <w:rPr>
+          <w:rFonts w:eastAsia="Noto Serif CJK SC" w:cs="Lohit Devanagari"/>
+          <w:color w:val="auto"/>
+          <w:kern w:val="2"/>
+          <w:sz w:val="24"/>
+          <w:szCs w:val="24"/>
+          <w:lang w:val="en-US" w:eastAsia="zh-CN" w:bidi="hi-IN"/>
+        </w:rPr>
+        <w:t>user</w:t>
+      </w:r>
+      <w:r>
+        <w:rPr/>
+        <w:t xml:space="preserve"> shall </w:t>
+      </w:r>
+      <w:r>
+        <w:rPr>
+          <w:rFonts w:eastAsia="Noto Serif CJK SC" w:cs="Lohit Devanagari"/>
+          <w:color w:val="auto"/>
+          <w:kern w:val="2"/>
+          <w:sz w:val="24"/>
+          <w:szCs w:val="24"/>
+          <w:lang w:val="en-US" w:eastAsia="zh-CN" w:bidi="hi-IN"/>
+        </w:rPr>
+        <w:t>enter the folder name and its description into a prompt that handles folder creation</w:t>
+      </w:r>
+      <w:r>
+        <w:rPr/>
+        <w:t xml:space="preserve">, the </w:t>
+      </w:r>
+      <w:r>
+        <w:rPr>
+          <w:rFonts w:eastAsia="Noto Serif CJK SC" w:cs="Lohit Devanagari"/>
+          <w:color w:val="auto"/>
+          <w:kern w:val="2"/>
+          <w:sz w:val="24"/>
+          <w:szCs w:val="24"/>
+          <w:lang w:val="en-US" w:eastAsia="zh-CN" w:bidi="hi-IN"/>
+        </w:rPr>
+        <w:t>user shall then confirm to add the folder</w:t>
+      </w:r>
+    </w:p>
+    <w:p>
+      <w:pPr>
+        <w:pStyle w:val="Normal"/>
+        <w:numPr>
+          <w:ilvl w:val="0"/>
+          <w:numId w:val="0"/>
+        </w:numPr>
+        <w:bidi w:val="0"/>
+        <w:ind w:left="1440" w:hanging="0"/>
+        <w:jc w:val="left"/>
+        <w:rPr>
+          <w:rFonts w:ascii="Liberation Serif" w:hAnsi="Liberation Serif" w:eastAsia="Noto Serif CJK SC" w:cs="Lohit Devanagari"/>
+          <w:color w:val="auto"/>
+          <w:kern w:val="2"/>
+          <w:sz w:val="24"/>
+          <w:szCs w:val="24"/>
+          <w:lang w:val="en-US" w:eastAsia="zh-CN" w:bidi="hi-IN"/>
+        </w:rPr>
+      </w:pPr>
+      <w:r>
+        <w:rPr/>
+      </w:r>
+    </w:p>
+    <w:p>
+      <w:pPr>
+        <w:pStyle w:val="Normal"/>
+        <w:numPr>
           <w:ilvl w:val="1"/>
-          <w:numId w:val="2"/>
+          <w:numId w:val="3"/>
         </w:numPr>
         <w:bidi w:val="0"/>
         <w:jc w:val="left"/>
@@ -299,8 +779,145 @@
       <w:pPr>
         <w:pStyle w:val="Normal"/>
         <w:numPr>
+          <w:ilvl w:val="2"/>
+          <w:numId w:val="3"/>
+        </w:numPr>
+        <w:bidi w:val="0"/>
+        <w:jc w:val="left"/>
+        <w:rPr/>
+      </w:pPr>
+      <w:r>
+        <w:rPr/>
+        <w:t xml:space="preserve">when the user </w:t>
+      </w:r>
+      <w:r>
+        <w:rPr>
+          <w:rFonts w:eastAsia="Noto Serif CJK SC" w:cs="Lohit Devanagari"/>
+          <w:color w:val="auto"/>
+          <w:kern w:val="2"/>
+          <w:sz w:val="24"/>
+          <w:szCs w:val="24"/>
+          <w:lang w:val="en-US" w:eastAsia="zh-CN" w:bidi="hi-IN"/>
+        </w:rPr>
+        <w:t>wants to save a piece of research work</w:t>
+      </w:r>
+      <w:r>
+        <w:rPr/>
+        <w:t xml:space="preserve">, The </w:t>
+      </w:r>
+      <w:r>
+        <w:rPr>
+          <w:rFonts w:eastAsia="Noto Serif CJK SC" w:cs="Lohit Devanagari"/>
+          <w:color w:val="auto"/>
+          <w:kern w:val="2"/>
+          <w:sz w:val="24"/>
+          <w:szCs w:val="24"/>
+          <w:lang w:val="en-US" w:eastAsia="zh-CN" w:bidi="hi-IN"/>
+        </w:rPr>
+        <w:t>user</w:t>
+      </w:r>
+      <w:r>
+        <w:rPr/>
+        <w:t xml:space="preserve"> shall </w:t>
+      </w:r>
+      <w:r>
+        <w:rPr>
+          <w:rFonts w:eastAsia="Noto Serif CJK SC" w:cs="Lohit Devanagari"/>
+          <w:color w:val="auto"/>
+          <w:kern w:val="2"/>
+          <w:sz w:val="24"/>
+          <w:szCs w:val="24"/>
+          <w:lang w:val="en-US" w:eastAsia="zh-CN" w:bidi="hi-IN"/>
+        </w:rPr>
+        <w:t>specify the folders in which that piece of work belongs and then save.</w:t>
+      </w:r>
+    </w:p>
+    <w:p>
+      <w:pPr>
+        <w:pStyle w:val="Normal"/>
+        <w:numPr>
+          <w:ilvl w:val="2"/>
+          <w:numId w:val="3"/>
+        </w:numPr>
+        <w:bidi w:val="0"/>
+        <w:jc w:val="left"/>
+        <w:rPr/>
+      </w:pPr>
+      <w:r>
+        <w:rPr/>
+        <w:t xml:space="preserve">when the user </w:t>
+      </w:r>
+      <w:r>
+        <w:rPr>
+          <w:rFonts w:eastAsia="Noto Serif CJK SC" w:cs="Lohit Devanagari"/>
+          <w:color w:val="auto"/>
+          <w:kern w:val="2"/>
+          <w:sz w:val="24"/>
+          <w:szCs w:val="24"/>
+          <w:lang w:val="en-US" w:eastAsia="zh-CN" w:bidi="hi-IN"/>
+        </w:rPr>
+        <w:t>wants to edit a piece of research work to include or exclude a folder from it</w:t>
+      </w:r>
+      <w:r>
+        <w:rPr/>
+        <w:t xml:space="preserve">, The </w:t>
+      </w:r>
+      <w:r>
+        <w:rPr>
+          <w:rFonts w:eastAsia="Noto Serif CJK SC" w:cs="Lohit Devanagari"/>
+          <w:color w:val="auto"/>
+          <w:kern w:val="2"/>
+          <w:sz w:val="24"/>
+          <w:szCs w:val="24"/>
+          <w:lang w:val="en-US" w:eastAsia="zh-CN" w:bidi="hi-IN"/>
+        </w:rPr>
+        <w:t>user</w:t>
+      </w:r>
+      <w:r>
+        <w:rPr/>
+        <w:t xml:space="preserve"> shall </w:t>
+      </w:r>
+      <w:r>
+        <w:rPr>
+          <w:rFonts w:eastAsia="Noto Serif CJK SC" w:cs="Lohit Devanagari"/>
+          <w:color w:val="auto"/>
+          <w:kern w:val="2"/>
+          <w:sz w:val="24"/>
+          <w:szCs w:val="24"/>
+          <w:lang w:val="en-US" w:eastAsia="zh-CN" w:bidi="hi-IN"/>
+        </w:rPr>
+        <w:t>click edit and change the folders to include or exclude whatever folders they want</w:t>
+      </w:r>
+    </w:p>
+    <w:p>
+      <w:pPr>
+        <w:pStyle w:val="Normal"/>
+        <w:numPr>
+          <w:ilvl w:val="0"/>
+          <w:numId w:val="0"/>
+        </w:numPr>
+        <w:bidi w:val="0"/>
+        <w:ind w:left="1440" w:hanging="0"/>
+        <w:jc w:val="left"/>
+        <w:rPr>
+          <w:rFonts w:ascii="Liberation Serif" w:hAnsi="Liberation Serif" w:eastAsia="Noto Serif CJK SC" w:cs="Lohit Devanagari"/>
+          <w:color w:val="auto"/>
+          <w:kern w:val="2"/>
+          <w:sz w:val="24"/>
+          <w:szCs w:val="24"/>
+          <w:lang w:val="en-US" w:eastAsia="zh-CN" w:bidi="hi-IN"/>
+        </w:rPr>
+      </w:pPr>
+      <w:r>
+        <w:rPr/>
+      </w:r>
+    </w:p>
+    <w:p>
+      <w:pPr>
+        <w:pStyle w:val="Normal"/>
+        <w:numPr>
           <w:ilvl w:val="1"/>
-          <w:numId w:val="2"/>
+          <w:numId w:val="3"/>
         </w:numPr>
         <w:bidi w:val="0"/>
         <w:jc w:val="left"/>
@@ -315,8 +932,111 @@
       <w:pPr>
         <w:pStyle w:val="Normal"/>
         <w:numPr>
+          <w:ilvl w:val="2"/>
+          <w:numId w:val="3"/>
+        </w:numPr>
+        <w:bidi w:val="0"/>
+        <w:jc w:val="left"/>
+        <w:rPr/>
+      </w:pPr>
+      <w:r>
+        <w:rPr/>
+        <w:t xml:space="preserve">when the user </w:t>
+      </w:r>
+      <w:r>
+        <w:rPr>
+          <w:rFonts w:eastAsia="Noto Serif CJK SC" w:cs="Lohit Devanagari"/>
+          <w:color w:val="auto"/>
+          <w:kern w:val="2"/>
+          <w:sz w:val="24"/>
+          <w:szCs w:val="24"/>
+          <w:lang w:val="en-US" w:eastAsia="zh-CN" w:bidi="hi-IN"/>
+        </w:rPr>
+        <w:t>wants to create a folder into another folder</w:t>
+      </w:r>
+      <w:r>
+        <w:rPr/>
+        <w:t xml:space="preserve">, The </w:t>
+      </w:r>
+      <w:r>
+        <w:rPr>
+          <w:rFonts w:eastAsia="Noto Serif CJK SC" w:cs="Lohit Devanagari"/>
+          <w:color w:val="auto"/>
+          <w:kern w:val="2"/>
+          <w:sz w:val="24"/>
+          <w:szCs w:val="24"/>
+          <w:lang w:val="en-US" w:eastAsia="zh-CN" w:bidi="hi-IN"/>
+        </w:rPr>
+        <w:t>user</w:t>
+      </w:r>
+      <w:r>
+        <w:rPr/>
+        <w:t xml:space="preserve"> shall </w:t>
+      </w:r>
+      <w:r>
+        <w:rPr>
+          <w:rFonts w:eastAsia="Noto Serif CJK SC" w:cs="Lohit Devanagari"/>
+          <w:color w:val="auto"/>
+          <w:kern w:val="2"/>
+          <w:sz w:val="24"/>
+          <w:szCs w:val="24"/>
+          <w:lang w:val="en-US" w:eastAsia="zh-CN" w:bidi="hi-IN"/>
+        </w:rPr>
+        <w:t>enter the folder in which he wants to include this folder into and create the new folder from it</w:t>
+      </w:r>
+    </w:p>
+    <w:p>
+      <w:pPr>
+        <w:pStyle w:val="Normal"/>
+        <w:numPr>
+          <w:ilvl w:val="2"/>
+          <w:numId w:val="3"/>
+        </w:numPr>
+        <w:bidi w:val="0"/>
+        <w:jc w:val="left"/>
+        <w:rPr/>
+      </w:pPr>
+      <w:r>
+        <w:rPr>
+          <w:rFonts w:eastAsia="Noto Serif CJK SC" w:cs="Lohit Devanagari"/>
+          <w:color w:val="auto"/>
+          <w:kern w:val="2"/>
+          <w:sz w:val="24"/>
+          <w:szCs w:val="24"/>
+          <w:lang w:val="en-US" w:eastAsia="zh-CN" w:bidi="hi-IN"/>
+        </w:rPr>
+        <w:t>when the user wants to move a folder into another folder, The user shall click edit folder and change its parent folder</w:t>
+      </w:r>
+    </w:p>
+    <w:p>
+      <w:pPr>
+        <w:pStyle w:val="Normal"/>
+        <w:numPr>
+          <w:ilvl w:val="0"/>
+          <w:numId w:val="0"/>
+        </w:numPr>
+        <w:bidi w:val="0"/>
+        <w:ind w:left="1440" w:hanging="0"/>
+        <w:jc w:val="left"/>
+        <w:rPr>
+          <w:rFonts w:ascii="Liberation Serif" w:hAnsi="Liberation Serif" w:eastAsia="Noto Serif CJK SC" w:cs="Lohit Devanagari"/>
+          <w:color w:val="auto"/>
+          <w:kern w:val="2"/>
+          <w:sz w:val="24"/>
+          <w:szCs w:val="24"/>
+          <w:lang w:val="en-US" w:eastAsia="zh-CN" w:bidi="hi-IN"/>
+        </w:rPr>
+      </w:pPr>
+      <w:r>
+        <w:rPr/>
+      </w:r>
+    </w:p>
+    <w:p>
+      <w:pPr>
+        <w:pStyle w:val="Normal"/>
+        <w:numPr>
           <w:ilvl w:val="1"/>
-          <w:numId w:val="2"/>
+          <w:numId w:val="3"/>
         </w:numPr>
         <w:bidi w:val="0"/>
         <w:jc w:val="left"/>
@@ -331,6 +1051,63 @@
       <w:pPr>
         <w:pStyle w:val="Normal"/>
         <w:numPr>
+          <w:ilvl w:val="2"/>
+          <w:numId w:val="3"/>
+        </w:numPr>
+        <w:bidi w:val="0"/>
+        <w:jc w:val="left"/>
+        <w:rPr/>
+      </w:pPr>
+      <w:r>
+        <w:rPr/>
+        <w:t xml:space="preserve">when the user </w:t>
+      </w:r>
+      <w:r>
+        <w:rPr>
+          <w:rFonts w:eastAsia="Noto Serif CJK SC" w:cs="Lohit Devanagari"/>
+          <w:color w:val="auto"/>
+          <w:kern w:val="2"/>
+          <w:sz w:val="24"/>
+          <w:szCs w:val="24"/>
+          <w:lang w:val="en-US" w:eastAsia="zh-CN" w:bidi="hi-IN"/>
+        </w:rPr>
+        <w:t>logins in</w:t>
+      </w:r>
+      <w:r>
+        <w:rPr/>
+        <w:t xml:space="preserve">, The </w:t>
+      </w:r>
+      <w:r>
+        <w:rPr>
+          <w:rFonts w:eastAsia="Noto Serif CJK SC" w:cs="Lohit Devanagari"/>
+          <w:color w:val="auto"/>
+          <w:kern w:val="2"/>
+          <w:sz w:val="24"/>
+          <w:szCs w:val="24"/>
+          <w:lang w:val="en-US" w:eastAsia="zh-CN" w:bidi="hi-IN"/>
+        </w:rPr>
+        <w:t>user</w:t>
+      </w:r>
+      <w:r>
+        <w:rPr/>
+        <w:t xml:space="preserve"> shall </w:t>
+      </w:r>
+      <w:r>
+        <w:rPr>
+          <w:rFonts w:eastAsia="Noto Serif CJK SC" w:cs="Lohit Devanagari"/>
+          <w:color w:val="auto"/>
+          <w:kern w:val="2"/>
+          <w:sz w:val="24"/>
+          <w:szCs w:val="24"/>
+          <w:lang w:val="en-US" w:eastAsia="zh-CN" w:bidi="hi-IN"/>
+        </w:rPr>
+        <w:t>see the research work, Folders and merged summaries well displayed to him for him to interact with them</w:t>
+      </w:r>
+    </w:p>
+    <w:p>
+      <w:pPr>
+        <w:pStyle w:val="Normal"/>
+        <w:numPr>
           <w:ilvl w:val="0"/>
           <w:numId w:val="0"/>
         </w:numPr>
@@ -348,7 +1125,7 @@
         <w:pStyle w:val="Normal"/>
         <w:numPr>
           <w:ilvl w:val="0"/>
-          <w:numId w:val="2"/>
+          <w:numId w:val="3"/>
         </w:numPr>
         <w:bidi w:val="0"/>
         <w:jc w:val="left"/>
@@ -364,7 +1141,7 @@
         <w:pStyle w:val="Normal"/>
         <w:numPr>
           <w:ilvl w:val="1"/>
-          <w:numId w:val="2"/>
+          <w:numId w:val="3"/>
         </w:numPr>
         <w:bidi w:val="0"/>
         <w:jc w:val="left"/>
@@ -379,8 +1156,88 @@
       <w:pPr>
         <w:pStyle w:val="Normal"/>
         <w:numPr>
+          <w:ilvl w:val="2"/>
+          <w:numId w:val="3"/>
+        </w:numPr>
+        <w:bidi w:val="0"/>
+        <w:jc w:val="left"/>
+        <w:rPr/>
+      </w:pPr>
+      <w:r>
+        <w:rPr/>
+        <w:t xml:space="preserve">when the user </w:t>
+      </w:r>
+      <w:r>
+        <w:rPr>
+          <w:rFonts w:eastAsia="Noto Serif CJK SC" w:cs="Lohit Devanagari"/>
+          <w:color w:val="auto"/>
+          <w:kern w:val="2"/>
+          <w:sz w:val="24"/>
+          <w:szCs w:val="24"/>
+          <w:lang w:val="en-US" w:eastAsia="zh-CN" w:bidi="hi-IN"/>
+        </w:rPr>
+        <w:t>wants to search for some research work or summaries</w:t>
+      </w:r>
+      <w:r>
+        <w:rPr/>
+        <w:t xml:space="preserve">, The </w:t>
+      </w:r>
+      <w:r>
+        <w:rPr>
+          <w:rFonts w:eastAsia="Noto Serif CJK SC" w:cs="Lohit Devanagari"/>
+          <w:color w:val="auto"/>
+          <w:kern w:val="2"/>
+          <w:sz w:val="24"/>
+          <w:szCs w:val="24"/>
+          <w:lang w:val="en-US" w:eastAsia="zh-CN" w:bidi="hi-IN"/>
+        </w:rPr>
+        <w:t>user</w:t>
+      </w:r>
+      <w:r>
+        <w:rPr/>
+        <w:t xml:space="preserve"> shall </w:t>
+      </w:r>
+      <w:r>
+        <w:rPr>
+          <w:rFonts w:eastAsia="Noto Serif CJK SC" w:cs="Lohit Devanagari"/>
+          <w:color w:val="auto"/>
+          <w:kern w:val="2"/>
+          <w:sz w:val="24"/>
+          <w:szCs w:val="24"/>
+          <w:lang w:val="en-US" w:eastAsia="zh-CN" w:bidi="hi-IN"/>
+        </w:rPr>
+        <w:t>enter the keyword of the work and search for it</w:t>
+      </w:r>
+    </w:p>
+    <w:p>
+      <w:pPr>
+        <w:pStyle w:val="Normal"/>
+        <w:numPr>
+          <w:ilvl w:val="0"/>
+          <w:numId w:val="0"/>
+        </w:numPr>
+        <w:bidi w:val="0"/>
+        <w:ind w:left="1440" w:hanging="0"/>
+        <w:jc w:val="left"/>
+        <w:rPr>
+          <w:rFonts w:ascii="Liberation Serif" w:hAnsi="Liberation Serif" w:eastAsia="Noto Serif CJK SC" w:cs="Lohit Devanagari"/>
+          <w:color w:val="auto"/>
+          <w:kern w:val="2"/>
+          <w:sz w:val="24"/>
+          <w:szCs w:val="24"/>
+          <w:lang w:val="en-US" w:eastAsia="zh-CN" w:bidi="hi-IN"/>
+        </w:rPr>
+      </w:pPr>
+      <w:r>
+        <w:rPr/>
+      </w:r>
+    </w:p>
+    <w:p>
+      <w:pPr>
+        <w:pStyle w:val="Normal"/>
+        <w:numPr>
           <w:ilvl w:val="1"/>
-          <w:numId w:val="2"/>
+          <w:numId w:val="3"/>
         </w:numPr>
         <w:bidi w:val="0"/>
         <w:jc w:val="left"/>
@@ -395,8 +1252,24 @@
       <w:pPr>
         <w:pStyle w:val="Normal"/>
         <w:numPr>
+          <w:ilvl w:val="0"/>
+          <w:numId w:val="0"/>
+        </w:numPr>
+        <w:bidi w:val="0"/>
+        <w:ind w:left="1080" w:hanging="0"/>
+        <w:jc w:val="left"/>
+        <w:rPr/>
+      </w:pPr>
+      <w:r>
+        <w:rPr/>
+      </w:r>
+    </w:p>
+    <w:p>
+      <w:pPr>
+        <w:pStyle w:val="Normal"/>
+        <w:numPr>
           <w:ilvl w:val="1"/>
-          <w:numId w:val="2"/>
+          <w:numId w:val="3"/>
         </w:numPr>
         <w:bidi w:val="0"/>
         <w:jc w:val="left"/>
@@ -411,8 +1284,24 @@
       <w:pPr>
         <w:pStyle w:val="Normal"/>
         <w:numPr>
+          <w:ilvl w:val="0"/>
+          <w:numId w:val="0"/>
+        </w:numPr>
+        <w:bidi w:val="0"/>
+        <w:ind w:left="1080" w:hanging="0"/>
+        <w:jc w:val="left"/>
+        <w:rPr/>
+      </w:pPr>
+      <w:r>
+        <w:rPr/>
+      </w:r>
+    </w:p>
+    <w:p>
+      <w:pPr>
+        <w:pStyle w:val="Normal"/>
+        <w:numPr>
           <w:ilvl w:val="1"/>
-          <w:numId w:val="2"/>
+          <w:numId w:val="3"/>
         </w:numPr>
         <w:bidi w:val="0"/>
         <w:jc w:val="left"/>
@@ -427,6 +1316,63 @@
       <w:pPr>
         <w:pStyle w:val="Normal"/>
         <w:numPr>
+          <w:ilvl w:val="2"/>
+          <w:numId w:val="3"/>
+        </w:numPr>
+        <w:bidi w:val="0"/>
+        <w:jc w:val="left"/>
+        <w:rPr/>
+      </w:pPr>
+      <w:r>
+        <w:rPr/>
+        <w:t xml:space="preserve">when the user </w:t>
+      </w:r>
+      <w:r>
+        <w:rPr>
+          <w:rFonts w:eastAsia="Noto Serif CJK SC" w:cs="Lohit Devanagari"/>
+          <w:color w:val="auto"/>
+          <w:kern w:val="2"/>
+          <w:sz w:val="24"/>
+          <w:szCs w:val="24"/>
+          <w:lang w:val="en-US" w:eastAsia="zh-CN" w:bidi="hi-IN"/>
+        </w:rPr>
+        <w:t>wants to search for some particular part of the research work or summary</w:t>
+      </w:r>
+      <w:r>
+        <w:rPr/>
+        <w:t xml:space="preserve">, The </w:t>
+      </w:r>
+      <w:r>
+        <w:rPr>
+          <w:rFonts w:eastAsia="Noto Serif CJK SC" w:cs="Lohit Devanagari"/>
+          <w:color w:val="auto"/>
+          <w:kern w:val="2"/>
+          <w:sz w:val="24"/>
+          <w:szCs w:val="24"/>
+          <w:lang w:val="en-US" w:eastAsia="zh-CN" w:bidi="hi-IN"/>
+        </w:rPr>
+        <w:t>user</w:t>
+      </w:r>
+      <w:r>
+        <w:rPr/>
+        <w:t xml:space="preserve"> shall </w:t>
+      </w:r>
+      <w:r>
+        <w:rPr>
+          <w:rFonts w:eastAsia="Noto Serif CJK SC" w:cs="Lohit Devanagari"/>
+          <w:color w:val="auto"/>
+          <w:kern w:val="2"/>
+          <w:sz w:val="24"/>
+          <w:szCs w:val="24"/>
+          <w:lang w:val="en-US" w:eastAsia="zh-CN" w:bidi="hi-IN"/>
+        </w:rPr>
+        <w:t>enter the keyword of the work, select the particular part of the work to search in and search for it</w:t>
+      </w:r>
+    </w:p>
+    <w:p>
+      <w:pPr>
+        <w:pStyle w:val="Normal"/>
+        <w:numPr>
           <w:ilvl w:val="0"/>
           <w:numId w:val="0"/>
         </w:numPr>
@@ -444,7 +1390,7 @@
         <w:pStyle w:val="Normal"/>
         <w:numPr>
           <w:ilvl w:val="0"/>
-          <w:numId w:val="2"/>
+          <w:numId w:val="3"/>
         </w:numPr>
         <w:bidi w:val="0"/>
         <w:jc w:val="left"/>
@@ -460,7 +1406,7 @@
         <w:pStyle w:val="Normal"/>
         <w:numPr>
           <w:ilvl w:val="1"/>
-          <w:numId w:val="2"/>
+          <w:numId w:val="3"/>
         </w:numPr>
         <w:bidi w:val="0"/>
         <w:jc w:val="left"/>
@@ -475,8 +1421,88 @@
       <w:pPr>
         <w:pStyle w:val="Normal"/>
         <w:numPr>
+          <w:ilvl w:val="2"/>
+          <w:numId w:val="3"/>
+        </w:numPr>
+        <w:bidi w:val="0"/>
+        <w:jc w:val="left"/>
+        <w:rPr/>
+      </w:pPr>
+      <w:r>
+        <w:rPr/>
+        <w:t xml:space="preserve">when the user </w:t>
+      </w:r>
+      <w:r>
+        <w:rPr>
+          <w:rFonts w:eastAsia="Noto Serif CJK SC" w:cs="Lohit Devanagari"/>
+          <w:color w:val="auto"/>
+          <w:kern w:val="2"/>
+          <w:sz w:val="24"/>
+          <w:szCs w:val="24"/>
+          <w:lang w:val="en-US" w:eastAsia="zh-CN" w:bidi="hi-IN"/>
+        </w:rPr>
+        <w:t>wants to create a research summary</w:t>
+      </w:r>
+      <w:r>
+        <w:rPr/>
+        <w:t xml:space="preserve">, The </w:t>
+      </w:r>
+      <w:r>
+        <w:rPr>
+          <w:rFonts w:eastAsia="Noto Serif CJK SC" w:cs="Lohit Devanagari"/>
+          <w:color w:val="auto"/>
+          <w:kern w:val="2"/>
+          <w:sz w:val="24"/>
+          <w:szCs w:val="24"/>
+          <w:lang w:val="en-US" w:eastAsia="zh-CN" w:bidi="hi-IN"/>
+        </w:rPr>
+        <w:t>user</w:t>
+      </w:r>
+      <w:r>
+        <w:rPr/>
+        <w:t xml:space="preserve"> shall </w:t>
+      </w:r>
+      <w:r>
+        <w:rPr>
+          <w:rFonts w:eastAsia="Noto Serif CJK SC" w:cs="Lohit Devanagari"/>
+          <w:color w:val="auto"/>
+          <w:kern w:val="2"/>
+          <w:sz w:val="24"/>
+          <w:szCs w:val="24"/>
+          <w:lang w:val="en-US" w:eastAsia="zh-CN" w:bidi="hi-IN"/>
+        </w:rPr>
+        <w:t>select the research work they want to summarize and create a summary for it</w:t>
+      </w:r>
+    </w:p>
+    <w:p>
+      <w:pPr>
+        <w:pStyle w:val="Normal"/>
+        <w:numPr>
+          <w:ilvl w:val="0"/>
+          <w:numId w:val="0"/>
+        </w:numPr>
+        <w:bidi w:val="0"/>
+        <w:ind w:left="1440" w:hanging="0"/>
+        <w:jc w:val="left"/>
+        <w:rPr>
+          <w:rFonts w:ascii="Liberation Serif" w:hAnsi="Liberation Serif" w:eastAsia="Noto Serif CJK SC" w:cs="Lohit Devanagari"/>
+          <w:color w:val="auto"/>
+          <w:kern w:val="2"/>
+          <w:sz w:val="24"/>
+          <w:szCs w:val="24"/>
+          <w:lang w:val="en-US" w:eastAsia="zh-CN" w:bidi="hi-IN"/>
+        </w:rPr>
+      </w:pPr>
+      <w:r>
+        <w:rPr/>
+      </w:r>
+    </w:p>
+    <w:p>
+      <w:pPr>
+        <w:pStyle w:val="Normal"/>
+        <w:numPr>
           <w:ilvl w:val="1"/>
-          <w:numId w:val="2"/>
+          <w:numId w:val="3"/>
         </w:numPr>
         <w:bidi w:val="0"/>
         <w:jc w:val="left"/>
@@ -491,8 +1517,24 @@
       <w:pPr>
         <w:pStyle w:val="Normal"/>
         <w:numPr>
+          <w:ilvl w:val="0"/>
+          <w:numId w:val="0"/>
+        </w:numPr>
+        <w:bidi w:val="0"/>
+        <w:ind w:left="1080" w:hanging="0"/>
+        <w:jc w:val="left"/>
+        <w:rPr/>
+      </w:pPr>
+      <w:r>
+        <w:rPr/>
+      </w:r>
+    </w:p>
+    <w:p>
+      <w:pPr>
+        <w:pStyle w:val="Normal"/>
+        <w:numPr>
           <w:ilvl w:val="1"/>
-          <w:numId w:val="2"/>
+          <w:numId w:val="3"/>
         </w:numPr>
         <w:bidi w:val="0"/>
         <w:jc w:val="left"/>
@@ -507,8 +1549,88 @@
       <w:pPr>
         <w:pStyle w:val="Normal"/>
         <w:numPr>
+          <w:ilvl w:val="2"/>
+          <w:numId w:val="3"/>
+        </w:numPr>
+        <w:bidi w:val="0"/>
+        <w:jc w:val="left"/>
+        <w:rPr/>
+      </w:pPr>
+      <w:r>
+        <w:rPr/>
+        <w:t xml:space="preserve">when the user </w:t>
+      </w:r>
+      <w:r>
+        <w:rPr>
+          <w:rFonts w:eastAsia="Noto Serif CJK SC" w:cs="Lohit Devanagari"/>
+          <w:color w:val="auto"/>
+          <w:kern w:val="2"/>
+          <w:sz w:val="24"/>
+          <w:szCs w:val="24"/>
+          <w:lang w:val="en-US" w:eastAsia="zh-CN" w:bidi="hi-IN"/>
+        </w:rPr>
+        <w:t>wants to edit some particular part of the research work or summary</w:t>
+      </w:r>
+      <w:r>
+        <w:rPr/>
+        <w:t xml:space="preserve">, The </w:t>
+      </w:r>
+      <w:r>
+        <w:rPr>
+          <w:rFonts w:eastAsia="Noto Serif CJK SC" w:cs="Lohit Devanagari"/>
+          <w:color w:val="auto"/>
+          <w:kern w:val="2"/>
+          <w:sz w:val="24"/>
+          <w:szCs w:val="24"/>
+          <w:lang w:val="en-US" w:eastAsia="zh-CN" w:bidi="hi-IN"/>
+        </w:rPr>
+        <w:t>user</w:t>
+      </w:r>
+      <w:r>
+        <w:rPr/>
+        <w:t xml:space="preserve"> shall </w:t>
+      </w:r>
+      <w:r>
+        <w:rPr>
+          <w:rFonts w:eastAsia="Noto Serif CJK SC" w:cs="Lohit Devanagari"/>
+          <w:color w:val="auto"/>
+          <w:kern w:val="2"/>
+          <w:sz w:val="24"/>
+          <w:szCs w:val="24"/>
+          <w:lang w:val="en-US" w:eastAsia="zh-CN" w:bidi="hi-IN"/>
+        </w:rPr>
+        <w:t>click edit and make the editions they want in the work</w:t>
+      </w:r>
+    </w:p>
+    <w:p>
+      <w:pPr>
+        <w:pStyle w:val="Normal"/>
+        <w:numPr>
+          <w:ilvl w:val="0"/>
+          <w:numId w:val="0"/>
+        </w:numPr>
+        <w:bidi w:val="0"/>
+        <w:ind w:left="1440" w:hanging="0"/>
+        <w:jc w:val="left"/>
+        <w:rPr>
+          <w:rFonts w:ascii="Liberation Serif" w:hAnsi="Liberation Serif" w:eastAsia="Noto Serif CJK SC" w:cs="Lohit Devanagari"/>
+          <w:color w:val="auto"/>
+          <w:kern w:val="2"/>
+          <w:sz w:val="24"/>
+          <w:szCs w:val="24"/>
+          <w:lang w:val="en-US" w:eastAsia="zh-CN" w:bidi="hi-IN"/>
+        </w:rPr>
+      </w:pPr>
+      <w:r>
+        <w:rPr/>
+      </w:r>
+    </w:p>
+    <w:p>
+      <w:pPr>
+        <w:pStyle w:val="Normal"/>
+        <w:numPr>
           <w:ilvl w:val="1"/>
-          <w:numId w:val="2"/>
+          <w:numId w:val="3"/>
         </w:numPr>
         <w:bidi w:val="0"/>
         <w:jc w:val="left"/>
@@ -523,8 +1645,88 @@
       <w:pPr>
         <w:pStyle w:val="Normal"/>
         <w:numPr>
+          <w:ilvl w:val="2"/>
+          <w:numId w:val="3"/>
+        </w:numPr>
+        <w:bidi w:val="0"/>
+        <w:jc w:val="left"/>
+        <w:rPr/>
+      </w:pPr>
+      <w:r>
+        <w:rPr/>
+        <w:t xml:space="preserve">when the user </w:t>
+      </w:r>
+      <w:r>
+        <w:rPr>
+          <w:rFonts w:eastAsia="Noto Serif CJK SC" w:cs="Lohit Devanagari"/>
+          <w:color w:val="auto"/>
+          <w:kern w:val="2"/>
+          <w:sz w:val="24"/>
+          <w:szCs w:val="24"/>
+          <w:lang w:val="en-US" w:eastAsia="zh-CN" w:bidi="hi-IN"/>
+        </w:rPr>
+        <w:t>wants to duplicate a research summary</w:t>
+      </w:r>
+      <w:r>
+        <w:rPr/>
+        <w:t xml:space="preserve">, The </w:t>
+      </w:r>
+      <w:r>
+        <w:rPr>
+          <w:rFonts w:eastAsia="Noto Serif CJK SC" w:cs="Lohit Devanagari"/>
+          <w:color w:val="auto"/>
+          <w:kern w:val="2"/>
+          <w:sz w:val="24"/>
+          <w:szCs w:val="24"/>
+          <w:lang w:val="en-US" w:eastAsia="zh-CN" w:bidi="hi-IN"/>
+        </w:rPr>
+        <w:t>user</w:t>
+      </w:r>
+      <w:r>
+        <w:rPr/>
+        <w:t xml:space="preserve"> shall </w:t>
+      </w:r>
+      <w:r>
+        <w:rPr>
+          <w:rFonts w:eastAsia="Noto Serif CJK SC" w:cs="Lohit Devanagari"/>
+          <w:color w:val="auto"/>
+          <w:kern w:val="2"/>
+          <w:sz w:val="24"/>
+          <w:szCs w:val="24"/>
+          <w:lang w:val="en-US" w:eastAsia="zh-CN" w:bidi="hi-IN"/>
+        </w:rPr>
+        <w:t>create a second version of that same summary and edit it independent of its original copy</w:t>
+      </w:r>
+    </w:p>
+    <w:p>
+      <w:pPr>
+        <w:pStyle w:val="Normal"/>
+        <w:numPr>
+          <w:ilvl w:val="0"/>
+          <w:numId w:val="0"/>
+        </w:numPr>
+        <w:bidi w:val="0"/>
+        <w:ind w:left="1440" w:hanging="0"/>
+        <w:jc w:val="left"/>
+        <w:rPr>
+          <w:rFonts w:ascii="Liberation Serif" w:hAnsi="Liberation Serif" w:eastAsia="Noto Serif CJK SC" w:cs="Lohit Devanagari"/>
+          <w:color w:val="auto"/>
+          <w:kern w:val="2"/>
+          <w:sz w:val="24"/>
+          <w:szCs w:val="24"/>
+          <w:lang w:val="en-US" w:eastAsia="zh-CN" w:bidi="hi-IN"/>
+        </w:rPr>
+      </w:pPr>
+      <w:r>
+        <w:rPr/>
+      </w:r>
+    </w:p>
+    <w:p>
+      <w:pPr>
+        <w:pStyle w:val="Normal"/>
+        <w:numPr>
           <w:ilvl w:val="1"/>
-          <w:numId w:val="2"/>
+          <w:numId w:val="3"/>
         </w:numPr>
         <w:bidi w:val="0"/>
         <w:jc w:val="left"/>
@@ -539,16 +1741,120 @@
       <w:pPr>
         <w:pStyle w:val="Normal"/>
         <w:numPr>
+          <w:ilvl w:val="0"/>
+          <w:numId w:val="0"/>
+        </w:numPr>
+        <w:bidi w:val="0"/>
+        <w:ind w:left="1080" w:hanging="0"/>
+        <w:jc w:val="left"/>
+        <w:rPr/>
+      </w:pPr>
+      <w:r>
+        <w:rPr/>
+      </w:r>
+    </w:p>
+    <w:p>
+      <w:pPr>
+        <w:pStyle w:val="Normal"/>
+        <w:numPr>
           <w:ilvl w:val="1"/>
-          <w:numId w:val="2"/>
-        </w:numPr>
-        <w:bidi w:val="0"/>
-        <w:jc w:val="left"/>
-        <w:rPr/>
-      </w:pPr>
-      <w:r>
-        <w:rPr/>
-        <w:t>Also the Research work could have different version in case of conflicting facts in the findings.</w:t>
+          <w:numId w:val="3"/>
+        </w:numPr>
+        <w:bidi w:val="0"/>
+        <w:jc w:val="left"/>
+        <w:rPr/>
+      </w:pPr>
+      <w:r>
+        <w:rPr/>
+        <w:t>Also the Research work could have different version</w:t>
+      </w:r>
+      <w:r>
+        <w:rPr/>
+        <w:t>s</w:t>
+      </w:r>
+      <w:r>
+        <w:rPr/>
+        <w:t xml:space="preserve"> in case of conflicting facts in the findings.</w:t>
+      </w:r>
+    </w:p>
+    <w:p>
+      <w:pPr>
+        <w:pStyle w:val="Normal"/>
+        <w:numPr>
+          <w:ilvl w:val="2"/>
+          <w:numId w:val="3"/>
+        </w:numPr>
+        <w:bidi w:val="0"/>
+        <w:jc w:val="left"/>
+        <w:rPr/>
+      </w:pPr>
+      <w:r>
+        <w:rPr/>
+        <w:t xml:space="preserve">when the user </w:t>
+      </w:r>
+      <w:r>
+        <w:rPr>
+          <w:rFonts w:eastAsia="Noto Serif CJK SC" w:cs="Lohit Devanagari"/>
+          <w:color w:val="auto"/>
+          <w:kern w:val="2"/>
+          <w:sz w:val="24"/>
+          <w:szCs w:val="24"/>
+          <w:lang w:val="en-US" w:eastAsia="zh-CN" w:bidi="hi-IN"/>
+        </w:rPr>
+        <w:t>wants to duplicate a Research work</w:t>
+      </w:r>
+      <w:r>
+        <w:rPr/>
+        <w:t xml:space="preserve">, The </w:t>
+      </w:r>
+      <w:r>
+        <w:rPr>
+          <w:rFonts w:eastAsia="Noto Serif CJK SC" w:cs="Lohit Devanagari"/>
+          <w:color w:val="auto"/>
+          <w:kern w:val="2"/>
+          <w:sz w:val="24"/>
+          <w:szCs w:val="24"/>
+          <w:lang w:val="en-US" w:eastAsia="zh-CN" w:bidi="hi-IN"/>
+        </w:rPr>
+        <w:t>user</w:t>
+      </w:r>
+      <w:r>
+        <w:rPr/>
+        <w:t xml:space="preserve"> shall </w:t>
+      </w:r>
+      <w:r>
+        <w:rPr>
+          <w:rFonts w:eastAsia="Noto Serif CJK SC" w:cs="Lohit Devanagari"/>
+          <w:color w:val="auto"/>
+          <w:kern w:val="2"/>
+          <w:sz w:val="24"/>
+          <w:szCs w:val="24"/>
+          <w:lang w:val="en-US" w:eastAsia="zh-CN" w:bidi="hi-IN"/>
+        </w:rPr>
+        <w:t>create a second version of that same work and edit it independent of its original copy</w:t>
+      </w:r>
+    </w:p>
+    <w:p>
+      <w:pPr>
+        <w:pStyle w:val="Normal"/>
+        <w:numPr>
+          <w:ilvl w:val="0"/>
+          <w:numId w:val="0"/>
+        </w:numPr>
+        <w:bidi w:val="0"/>
+        <w:ind w:left="1440" w:hanging="0"/>
+        <w:jc w:val="left"/>
+        <w:rPr>
+          <w:rFonts w:ascii="Liberation Serif" w:hAnsi="Liberation Serif" w:eastAsia="Noto Serif CJK SC" w:cs="Lohit Devanagari"/>
+          <w:color w:val="auto"/>
+          <w:kern w:val="2"/>
+          <w:sz w:val="24"/>
+          <w:szCs w:val="24"/>
+          <w:lang w:val="en-US" w:eastAsia="zh-CN" w:bidi="hi-IN"/>
+        </w:rPr>
+      </w:pPr>
+      <w:r>
+        <w:rPr/>
       </w:r>
     </w:p>
     <w:p>
@@ -556,7 +1862,7 @@
         <w:pStyle w:val="Normal"/>
         <w:numPr>
           <w:ilvl w:val="1"/>
-          <w:numId w:val="2"/>
+          <w:numId w:val="3"/>
         </w:numPr>
         <w:bidi w:val="0"/>
         <w:jc w:val="left"/>
@@ -571,8 +1877,24 @@
       <w:pPr>
         <w:pStyle w:val="Normal"/>
         <w:numPr>
+          <w:ilvl w:val="0"/>
+          <w:numId w:val="0"/>
+        </w:numPr>
+        <w:bidi w:val="0"/>
+        <w:ind w:left="1080" w:hanging="0"/>
+        <w:jc w:val="left"/>
+        <w:rPr/>
+      </w:pPr>
+      <w:r>
+        <w:rPr/>
+      </w:r>
+    </w:p>
+    <w:p>
+      <w:pPr>
+        <w:pStyle w:val="Normal"/>
+        <w:numPr>
           <w:ilvl w:val="1"/>
-          <w:numId w:val="2"/>
+          <w:numId w:val="3"/>
         </w:numPr>
         <w:bidi w:val="0"/>
         <w:jc w:val="left"/>
@@ -587,8 +1909,88 @@
       <w:pPr>
         <w:pStyle w:val="Normal"/>
         <w:numPr>
+          <w:ilvl w:val="2"/>
+          <w:numId w:val="3"/>
+        </w:numPr>
+        <w:bidi w:val="0"/>
+        <w:jc w:val="left"/>
+        <w:rPr/>
+      </w:pPr>
+      <w:r>
+        <w:rPr/>
+        <w:t xml:space="preserve">when the user </w:t>
+      </w:r>
+      <w:r>
+        <w:rPr>
+          <w:rFonts w:eastAsia="Noto Serif CJK SC" w:cs="Lohit Devanagari"/>
+          <w:color w:val="auto"/>
+          <w:kern w:val="2"/>
+          <w:sz w:val="24"/>
+          <w:szCs w:val="24"/>
+          <w:lang w:val="en-US" w:eastAsia="zh-CN" w:bidi="hi-IN"/>
+        </w:rPr>
+        <w:t>wants to create a merged summary</w:t>
+      </w:r>
+      <w:r>
+        <w:rPr/>
+        <w:t xml:space="preserve">, The </w:t>
+      </w:r>
+      <w:r>
+        <w:rPr>
+          <w:rFonts w:eastAsia="Noto Serif CJK SC" w:cs="Lohit Devanagari"/>
+          <w:color w:val="auto"/>
+          <w:kern w:val="2"/>
+          <w:sz w:val="24"/>
+          <w:szCs w:val="24"/>
+          <w:lang w:val="en-US" w:eastAsia="zh-CN" w:bidi="hi-IN"/>
+        </w:rPr>
+        <w:t>user</w:t>
+      </w:r>
+      <w:r>
+        <w:rPr/>
+        <w:t xml:space="preserve"> shall </w:t>
+      </w:r>
+      <w:r>
+        <w:rPr>
+          <w:rFonts w:eastAsia="Noto Serif CJK SC" w:cs="Lohit Devanagari"/>
+          <w:color w:val="auto"/>
+          <w:kern w:val="2"/>
+          <w:sz w:val="24"/>
+          <w:szCs w:val="24"/>
+          <w:lang w:val="en-US" w:eastAsia="zh-CN" w:bidi="hi-IN"/>
+        </w:rPr>
+        <w:t>enter the summary topic, its description and the linked merged summaries and research works.</w:t>
+      </w:r>
+    </w:p>
+    <w:p>
+      <w:pPr>
+        <w:pStyle w:val="Normal"/>
+        <w:numPr>
+          <w:ilvl w:val="0"/>
+          <w:numId w:val="0"/>
+        </w:numPr>
+        <w:bidi w:val="0"/>
+        <w:ind w:left="1440" w:hanging="0"/>
+        <w:jc w:val="left"/>
+        <w:rPr>
+          <w:rFonts w:ascii="Liberation Serif" w:hAnsi="Liberation Serif" w:eastAsia="Noto Serif CJK SC" w:cs="Lohit Devanagari"/>
+          <w:color w:val="auto"/>
+          <w:kern w:val="2"/>
+          <w:sz w:val="24"/>
+          <w:szCs w:val="24"/>
+          <w:lang w:val="en-US" w:eastAsia="zh-CN" w:bidi="hi-IN"/>
+        </w:rPr>
+      </w:pPr>
+      <w:r>
+        <w:rPr/>
+      </w:r>
+    </w:p>
+    <w:p>
+      <w:pPr>
+        <w:pStyle w:val="Normal"/>
+        <w:numPr>
           <w:ilvl w:val="1"/>
-          <w:numId w:val="2"/>
+          <w:numId w:val="3"/>
         </w:numPr>
         <w:bidi w:val="0"/>
         <w:jc w:val="left"/>
@@ -603,6 +2005,86 @@
       <w:pPr>
         <w:pStyle w:val="Normal"/>
         <w:numPr>
+          <w:ilvl w:val="2"/>
+          <w:numId w:val="3"/>
+        </w:numPr>
+        <w:bidi w:val="0"/>
+        <w:jc w:val="left"/>
+        <w:rPr/>
+      </w:pPr>
+      <w:r>
+        <w:rPr/>
+        <w:t xml:space="preserve">when the user </w:t>
+      </w:r>
+      <w:r>
+        <w:rPr>
+          <w:rFonts w:eastAsia="Noto Serif CJK SC" w:cs="Lohit Devanagari"/>
+          <w:color w:val="auto"/>
+          <w:kern w:val="2"/>
+          <w:sz w:val="24"/>
+          <w:szCs w:val="24"/>
+          <w:lang w:val="en-US" w:eastAsia="zh-CN" w:bidi="hi-IN"/>
+        </w:rPr>
+        <w:t>wants to attach a research work or summary to their merged summaries</w:t>
+      </w:r>
+      <w:r>
+        <w:rPr/>
+        <w:t xml:space="preserve">, The </w:t>
+      </w:r>
+      <w:r>
+        <w:rPr>
+          <w:rFonts w:eastAsia="Noto Serif CJK SC" w:cs="Lohit Devanagari"/>
+          <w:color w:val="auto"/>
+          <w:kern w:val="2"/>
+          <w:sz w:val="24"/>
+          <w:szCs w:val="24"/>
+          <w:lang w:val="en-US" w:eastAsia="zh-CN" w:bidi="hi-IN"/>
+        </w:rPr>
+        <w:t>user</w:t>
+      </w:r>
+      <w:r>
+        <w:rPr/>
+        <w:t xml:space="preserve"> shall </w:t>
+      </w:r>
+      <w:r>
+        <w:rPr>
+          <w:rFonts w:eastAsia="Noto Serif CJK SC" w:cs="Lohit Devanagari"/>
+          <w:color w:val="auto"/>
+          <w:kern w:val="2"/>
+          <w:sz w:val="24"/>
+          <w:szCs w:val="24"/>
+          <w:lang w:val="en-US" w:eastAsia="zh-CN" w:bidi="hi-IN"/>
+        </w:rPr>
+        <w:t>select all the summary or research work to attach and save it</w:t>
+      </w:r>
+    </w:p>
+    <w:p>
+      <w:pPr>
+        <w:pStyle w:val="Normal"/>
+        <w:numPr>
+          <w:ilvl w:val="2"/>
+          <w:numId w:val="3"/>
+        </w:numPr>
+        <w:bidi w:val="0"/>
+        <w:jc w:val="left"/>
+        <w:rPr/>
+      </w:pPr>
+      <w:r>
+        <w:rPr>
+          <w:rFonts w:eastAsia="Noto Serif CJK SC" w:cs="Lohit Devanagari"/>
+          <w:color w:val="auto"/>
+          <w:kern w:val="2"/>
+          <w:sz w:val="24"/>
+          <w:szCs w:val="24"/>
+          <w:lang w:val="en-US" w:eastAsia="zh-CN" w:bidi="hi-IN"/>
+        </w:rPr>
+        <w:t>when the user wants to duplicate a merged summary, The user shall create a second version of that same summary and edit it independent of its original copy</w:t>
+      </w:r>
+    </w:p>
+    <w:p>
+      <w:pPr>
+        <w:pStyle w:val="Normal"/>
+        <w:numPr>
           <w:ilvl w:val="0"/>
           <w:numId w:val="0"/>
         </w:numPr>
@@ -620,7 +2102,7 @@
         <w:pStyle w:val="Normal"/>
         <w:numPr>
           <w:ilvl w:val="0"/>
-          <w:numId w:val="2"/>
+          <w:numId w:val="3"/>
         </w:numPr>
         <w:bidi w:val="0"/>
         <w:jc w:val="left"/>
@@ -636,8 +2118,52 @@
         <w:pStyle w:val="Normal"/>
         <w:numPr>
           <w:ilvl w:val="1"/>
-          <w:numId w:val="2"/>
-        </w:numPr>
+          <w:numId w:val="3"/>
+        </w:numPr>
+        <w:bidi w:val="0"/>
+        <w:jc w:val="left"/>
+        <w:rPr/>
+      </w:pPr>
+      <w:r>
+        <w:rPr/>
+        <w:t xml:space="preserve">All the researched work and summaries are well organized and saved for future reference. </w:t>
+      </w:r>
+    </w:p>
+    <w:p>
+      <w:pPr>
+        <w:pStyle w:val="Normal"/>
+        <w:numPr>
+          <w:ilvl w:val="0"/>
+          <w:numId w:val="0"/>
+        </w:numPr>
+        <w:bidi w:val="0"/>
+        <w:ind w:left="1080" w:hanging="0"/>
+        <w:jc w:val="left"/>
+        <w:rPr/>
+      </w:pPr>
+      <w:r>
+        <w:rPr/>
+      </w:r>
+    </w:p>
+    <w:p>
+      <w:pPr>
+        <w:pStyle w:val="Normal"/>
+        <w:numPr>
+          <w:ilvl w:val="1"/>
+          <w:numId w:val="3"/>
+        </w:numPr>
+        <w:bidi w:val="0"/>
+        <w:jc w:val="left"/>
+        <w:rPr/>
+      </w:pPr>
+      <w:r>
+        <w:rPr/>
+        <w:t>A search feature could also help with this.</w:t>
+      </w:r>
+    </w:p>
+    <w:p>
+      <w:pPr>
+        <w:pStyle w:val="Normal"/>
         <w:bidi w:val="0"/>
         <w:jc w:val="left"/>
         <w:rPr/>
@@ -653,6 +2179,7 @@
       <w:pgNumType w:fmt="decimal"/>
       <w:formProt w:val="false"/>
       <w:textDirection w:val="lrTb"/>
+      <w:docGrid w:type="default" w:linePitch="100" w:charSpace="0"/>
     </w:sectPr>
   </w:body>
 </w:document>
@@ -663,244 +2190,6 @@
   <w:abstractNum w:abstractNumId="1">
     <w:lvl w:ilvl="0">
       <w:start w:val="1"/>
-      <w:numFmt w:val="decimal"/>
-      <w:lvlText w:val="%1."/>
-      <w:lvlJc w:val="left"/>
-      <w:pPr>
-        <w:tabs>
-          <w:tab w:val="num" w:pos="720"/>
-        </w:tabs>
-        <w:ind w:left="720" w:hanging="360"/>
-      </w:pPr>
-      <w:rPr/>
-    </w:lvl>
-    <w:lvl w:ilvl="1">
-      <w:start w:val="1"/>
-      <w:numFmt w:val="decimal"/>
-      <w:lvlText w:val="%2."/>
-      <w:lvlJc w:val="left"/>
-      <w:pPr>
-        <w:tabs>
-          <w:tab w:val="num" w:pos="1080"/>
-        </w:tabs>
-        <w:ind w:left="1080" w:hanging="360"/>
-      </w:pPr>
-      <w:rPr/>
-    </w:lvl>
-    <w:lvl w:ilvl="2">
-      <w:start w:val="1"/>
-      <w:numFmt w:val="decimal"/>
-      <w:lvlText w:val="%3."/>
-      <w:lvlJc w:val="left"/>
-      <w:pPr>
-        <w:tabs>
-          <w:tab w:val="num" w:pos="1440"/>
-        </w:tabs>
-        <w:ind w:left="1440" w:hanging="360"/>
-      </w:pPr>
-      <w:rPr/>
-    </w:lvl>
-    <w:lvl w:ilvl="3">
-      <w:start w:val="1"/>
-      <w:numFmt w:val="decimal"/>
-      <w:lvlText w:val="%4."/>
-      <w:lvlJc w:val="left"/>
-      <w:pPr>
-        <w:tabs>
-          <w:tab w:val="num" w:pos="1800"/>
-        </w:tabs>
-        <w:ind w:left="1800" w:hanging="360"/>
-      </w:pPr>
-      <w:rPr/>
-    </w:lvl>
-    <w:lvl w:ilvl="4">
-      <w:start w:val="1"/>
-      <w:numFmt w:val="decimal"/>
-      <w:lvlText w:val="%5."/>
-      <w:lvlJc w:val="left"/>
-      <w:pPr>
-        <w:tabs>
-          <w:tab w:val="num" w:pos="2160"/>
-        </w:tabs>
-        <w:ind w:left="2160" w:hanging="360"/>
-      </w:pPr>
-      <w:rPr/>
-    </w:lvl>
-    <w:lvl w:ilvl="5">
-      <w:start w:val="1"/>
-      <w:numFmt w:val="decimal"/>
-      <w:lvlText w:val="%6."/>
-      <w:lvlJc w:val="left"/>
-      <w:pPr>
-        <w:tabs>
-          <w:tab w:val="num" w:pos="2520"/>
-        </w:tabs>
-        <w:ind w:left="2520" w:hanging="360"/>
-      </w:pPr>
-      <w:rPr/>
-    </w:lvl>
-    <w:lvl w:ilvl="6">
-      <w:start w:val="1"/>
-      <w:numFmt w:val="decimal"/>
-      <w:lvlText w:val="%7."/>
-      <w:lvlJc w:val="left"/>
-      <w:pPr>
-        <w:tabs>
-          <w:tab w:val="num" w:pos="2880"/>
-        </w:tabs>
-        <w:ind w:left="2880" w:hanging="360"/>
-      </w:pPr>
-      <w:rPr/>
-    </w:lvl>
-    <w:lvl w:ilvl="7">
-      <w:start w:val="1"/>
-      <w:numFmt w:val="decimal"/>
-      <w:lvlText w:val="%8."/>
-      <w:lvlJc w:val="left"/>
-      <w:pPr>
-        <w:tabs>
-          <w:tab w:val="num" w:pos="3240"/>
-        </w:tabs>
-        <w:ind w:left="3240" w:hanging="360"/>
-      </w:pPr>
-      <w:rPr/>
-    </w:lvl>
-    <w:lvl w:ilvl="8">
-      <w:start w:val="1"/>
-      <w:numFmt w:val="decimal"/>
-      <w:lvlText w:val="%9."/>
-      <w:lvlJc w:val="left"/>
-      <w:pPr>
-        <w:tabs>
-          <w:tab w:val="num" w:pos="3600"/>
-        </w:tabs>
-        <w:ind w:left="3600" w:hanging="360"/>
-      </w:pPr>
-      <w:rPr/>
-    </w:lvl>
-  </w:abstractNum>
-  <w:abstractNum w:abstractNumId="2">
-    <w:lvl w:ilvl="0">
-      <w:start w:val="1"/>
-      <w:numFmt w:val="decimal"/>
-      <w:lvlText w:val="%1."/>
-      <w:lvlJc w:val="left"/>
-      <w:pPr>
-        <w:tabs>
-          <w:tab w:val="num" w:pos="720"/>
-        </w:tabs>
-        <w:ind w:left="720" w:hanging="360"/>
-      </w:pPr>
-      <w:rPr/>
-    </w:lvl>
-    <w:lvl w:ilvl="1">
-      <w:start w:val="1"/>
-      <w:numFmt w:val="lowerLetter"/>
-      <w:lvlText w:val="%2)"/>
-      <w:lvlJc w:val="left"/>
-      <w:pPr>
-        <w:tabs>
-          <w:tab w:val="num" w:pos="1080"/>
-        </w:tabs>
-        <w:ind w:left="1080" w:hanging="360"/>
-      </w:pPr>
-      <w:rPr/>
-    </w:lvl>
-    <w:lvl w:ilvl="2">
-      <w:start w:val="1"/>
-      <w:numFmt w:val="decimal"/>
-      <w:lvlText w:val="%3."/>
-      <w:lvlJc w:val="left"/>
-      <w:pPr>
-        <w:tabs>
-          <w:tab w:val="num" w:pos="1440"/>
-        </w:tabs>
-        <w:ind w:left="1440" w:hanging="360"/>
-      </w:pPr>
-      <w:rPr/>
-    </w:lvl>
-    <w:lvl w:ilvl="3">
-      <w:start w:val="1"/>
-      <w:numFmt w:val="decimal"/>
-      <w:lvlText w:val="%4."/>
-      <w:lvlJc w:val="left"/>
-      <w:pPr>
-        <w:tabs>
-          <w:tab w:val="num" w:pos="1800"/>
-        </w:tabs>
-        <w:ind w:left="1800" w:hanging="360"/>
-      </w:pPr>
-      <w:rPr/>
-    </w:lvl>
-    <w:lvl w:ilvl="4">
-      <w:start w:val="1"/>
-      <w:numFmt w:val="decimal"/>
-      <w:lvlText w:val="%5."/>
-      <w:lvlJc w:val="left"/>
-      <w:pPr>
-        <w:tabs>
-          <w:tab w:val="num" w:pos="2160"/>
-        </w:tabs>
-        <w:ind w:left="2160" w:hanging="360"/>
-      </w:pPr>
-      <w:rPr/>
-    </w:lvl>
-    <w:lvl w:ilvl="5">
-      <w:start w:val="1"/>
-      <w:numFmt w:val="decimal"/>
-      <w:lvlText w:val="%6."/>
-      <w:lvlJc w:val="left"/>
-      <w:pPr>
-        <w:tabs>
-          <w:tab w:val="num" w:pos="2520"/>
-        </w:tabs>
-        <w:ind w:left="2520" w:hanging="360"/>
-      </w:pPr>
-      <w:rPr/>
-    </w:lvl>
-    <w:lvl w:ilvl="6">
-      <w:start w:val="1"/>
-      <w:numFmt w:val="decimal"/>
-      <w:lvlText w:val="%7."/>
-      <w:lvlJc w:val="left"/>
-      <w:pPr>
-        <w:tabs>
-          <w:tab w:val="num" w:pos="2880"/>
-        </w:tabs>
-        <w:ind w:left="2880" w:hanging="360"/>
-      </w:pPr>
-      <w:rPr/>
-    </w:lvl>
-    <w:lvl w:ilvl="7">
-      <w:start w:val="1"/>
-      <w:numFmt w:val="decimal"/>
-      <w:lvlText w:val="%8."/>
-      <w:lvlJc w:val="left"/>
-      <w:pPr>
-        <w:tabs>
-          <w:tab w:val="num" w:pos="3240"/>
-        </w:tabs>
-        <w:ind w:left="3240" w:hanging="360"/>
-      </w:pPr>
-      <w:rPr/>
-    </w:lvl>
-    <w:lvl w:ilvl="8">
-      <w:start w:val="1"/>
-      <w:numFmt w:val="decimal"/>
-      <w:lvlText w:val="%9."/>
-      <w:lvlJc w:val="left"/>
-      <w:pPr>
-        <w:tabs>
-          <w:tab w:val="num" w:pos="3600"/>
-        </w:tabs>
-        <w:ind w:left="3600" w:hanging="360"/>
-      </w:pPr>
-      <w:rPr/>
-    </w:lvl>
-  </w:abstractNum>
-  <w:abstractNum w:abstractNumId="3">
-    <w:lvl w:ilvl="0">
-      <w:start w:val="1"/>
       <w:numFmt w:val="none"/>
       <w:suff w:val="nothing"/>
       <w:lvlText w:val=""/>
@@ -954,6 +2243,7 @@
     </w:lvl>
     <w:lvl w:ilvl="4">
       <w:start w:val="1"/>
+      <w:pStyle w:val="Heading5"/>
       <w:numFmt w:val="none"/>
       <w:suff w:val="nothing"/>
       <w:lvlText w:val=""/>
@@ -1016,6 +2306,346 @@
         </w:tabs>
         <w:ind w:left="0" w:hanging="0"/>
       </w:pPr>
+    </w:lvl>
+  </w:abstractNum>
+  <w:abstractNum w:abstractNumId="2">
+    <w:lvl w:ilvl="0">
+      <w:start w:val="1"/>
+      <w:numFmt w:val="decimal"/>
+      <w:lvlText w:val="%1."/>
+      <w:lvlJc w:val="left"/>
+      <w:pPr>
+        <w:tabs>
+          <w:tab w:val="num" w:pos="720"/>
+        </w:tabs>
+        <w:ind w:left="720" w:hanging="360"/>
+      </w:pPr>
+    </w:lvl>
+    <w:lvl w:ilvl="1">
+      <w:start w:val="1"/>
+      <w:numFmt w:val="decimal"/>
+      <w:lvlText w:val="%2."/>
+      <w:lvlJc w:val="left"/>
+      <w:pPr>
+        <w:tabs>
+          <w:tab w:val="num" w:pos="1080"/>
+        </w:tabs>
+        <w:ind w:left="1080" w:hanging="360"/>
+      </w:pPr>
+    </w:lvl>
+    <w:lvl w:ilvl="2">
+      <w:start w:val="1"/>
+      <w:numFmt w:val="decimal"/>
+      <w:lvlText w:val="%3."/>
+      <w:lvlJc w:val="left"/>
+      <w:pPr>
+        <w:tabs>
+          <w:tab w:val="num" w:pos="1440"/>
+        </w:tabs>
+        <w:ind w:left="1440" w:hanging="360"/>
+      </w:pPr>
+    </w:lvl>
+    <w:lvl w:ilvl="3">
+      <w:start w:val="1"/>
+      <w:numFmt w:val="decimal"/>
+      <w:lvlText w:val="%4."/>
+      <w:lvlJc w:val="left"/>
+      <w:pPr>
+        <w:tabs>
+          <w:tab w:val="num" w:pos="1800"/>
+        </w:tabs>
+        <w:ind w:left="1800" w:hanging="360"/>
+      </w:pPr>
+    </w:lvl>
+    <w:lvl w:ilvl="4">
+      <w:start w:val="1"/>
+      <w:numFmt w:val="decimal"/>
+      <w:lvlText w:val="%5."/>
+      <w:lvlJc w:val="left"/>
+      <w:pPr>
+        <w:tabs>
+          <w:tab w:val="num" w:pos="2160"/>
+        </w:tabs>
+        <w:ind w:left="2160" w:hanging="360"/>
+      </w:pPr>
+    </w:lvl>
+    <w:lvl w:ilvl="5">
+      <w:start w:val="1"/>
+      <w:numFmt w:val="decimal"/>
+      <w:lvlText w:val="%6."/>
+      <w:lvlJc w:val="left"/>
+      <w:pPr>
+        <w:tabs>
+          <w:tab w:val="num" w:pos="2520"/>
+        </w:tabs>
+        <w:ind w:left="2520" w:hanging="360"/>
+      </w:pPr>
+    </w:lvl>
+    <w:lvl w:ilvl="6">
+      <w:start w:val="1"/>
+      <w:numFmt w:val="decimal"/>
+      <w:lvlText w:val="%7."/>
+      <w:lvlJc w:val="left"/>
+      <w:pPr>
+        <w:tabs>
+          <w:tab w:val="num" w:pos="2880"/>
+        </w:tabs>
+        <w:ind w:left="2880" w:hanging="360"/>
+      </w:pPr>
+    </w:lvl>
+    <w:lvl w:ilvl="7">
+      <w:start w:val="1"/>
+      <w:numFmt w:val="decimal"/>
+      <w:lvlText w:val="%8."/>
+      <w:lvlJc w:val="left"/>
+      <w:pPr>
+        <w:tabs>
+          <w:tab w:val="num" w:pos="3240"/>
+        </w:tabs>
+        <w:ind w:left="3240" w:hanging="360"/>
+      </w:pPr>
+    </w:lvl>
+    <w:lvl w:ilvl="8">
+      <w:start w:val="1"/>
+      <w:numFmt w:val="decimal"/>
+      <w:lvlText w:val="%9."/>
+      <w:lvlJc w:val="left"/>
+      <w:pPr>
+        <w:tabs>
+          <w:tab w:val="num" w:pos="3600"/>
+        </w:tabs>
+        <w:ind w:left="3600" w:hanging="360"/>
+      </w:pPr>
+    </w:lvl>
+  </w:abstractNum>
+  <w:abstractNum w:abstractNumId="3">
+    <w:lvl w:ilvl="0">
+      <w:start w:val="1"/>
+      <w:numFmt w:val="decimal"/>
+      <w:lvlText w:val="%1."/>
+      <w:lvlJc w:val="left"/>
+      <w:pPr>
+        <w:tabs>
+          <w:tab w:val="num" w:pos="720"/>
+        </w:tabs>
+        <w:ind w:left="720" w:hanging="360"/>
+      </w:pPr>
+    </w:lvl>
+    <w:lvl w:ilvl="1">
+      <w:start w:val="1"/>
+      <w:numFmt w:val="lowerLetter"/>
+      <w:lvlText w:val="%2)"/>
+      <w:lvlJc w:val="left"/>
+      <w:pPr>
+        <w:tabs>
+          <w:tab w:val="num" w:pos="1080"/>
+        </w:tabs>
+        <w:ind w:left="1080" w:hanging="360"/>
+      </w:pPr>
+    </w:lvl>
+    <w:lvl w:ilvl="2">
+      <w:start w:val="1"/>
+      <w:numFmt w:val="lowerRoman"/>
+      <w:lvlText w:val="%3."/>
+      <w:lvlJc w:val="left"/>
+      <w:pPr>
+        <w:tabs>
+          <w:tab w:val="num" w:pos="1440"/>
+        </w:tabs>
+        <w:ind w:left="1440" w:hanging="360"/>
+      </w:pPr>
+      <w:rPr/>
+    </w:lvl>
+    <w:lvl w:ilvl="3">
+      <w:start w:val="1"/>
+      <w:numFmt w:val="decimal"/>
+      <w:lvlText w:val="%4."/>
+      <w:lvlJc w:val="left"/>
+      <w:pPr>
+        <w:tabs>
+          <w:tab w:val="num" w:pos="1800"/>
+        </w:tabs>
+        <w:ind w:left="1800" w:hanging="360"/>
+      </w:pPr>
+    </w:lvl>
+    <w:lvl w:ilvl="4">
+      <w:start w:val="1"/>
+      <w:numFmt w:val="decimal"/>
+      <w:lvlText w:val="%5."/>
+      <w:lvlJc w:val="left"/>
+      <w:pPr>
+        <w:tabs>
+          <w:tab w:val="num" w:pos="2160"/>
+        </w:tabs>
+        <w:ind w:left="2160" w:hanging="360"/>
+      </w:pPr>
+    </w:lvl>
+    <w:lvl w:ilvl="5">
+      <w:start w:val="1"/>
+      <w:numFmt w:val="decimal"/>
+      <w:lvlText w:val="%6."/>
+      <w:lvlJc w:val="left"/>
+      <w:pPr>
+        <w:tabs>
+          <w:tab w:val="num" w:pos="2520"/>
+        </w:tabs>
+        <w:ind w:left="2520" w:hanging="360"/>
+      </w:pPr>
+    </w:lvl>
+    <w:lvl w:ilvl="6">
+      <w:start w:val="1"/>
+      <w:numFmt w:val="decimal"/>
+      <w:lvlText w:val="%7."/>
+      <w:lvlJc w:val="left"/>
+      <w:pPr>
+        <w:tabs>
+          <w:tab w:val="num" w:pos="2880"/>
+        </w:tabs>
+        <w:ind w:left="2880" w:hanging="360"/>
+      </w:pPr>
+    </w:lvl>
+    <w:lvl w:ilvl="7">
+      <w:start w:val="1"/>
+      <w:numFmt w:val="decimal"/>
+      <w:lvlText w:val="%8."/>
+      <w:lvlJc w:val="left"/>
+      <w:pPr>
+        <w:tabs>
+          <w:tab w:val="num" w:pos="3240"/>
+        </w:tabs>
+        <w:ind w:left="3240" w:hanging="360"/>
+      </w:pPr>
+    </w:lvl>
+    <w:lvl w:ilvl="8">
+      <w:start w:val="1"/>
+      <w:numFmt w:val="decimal"/>
+      <w:lvlText w:val="%9."/>
+      <w:lvlJc w:val="left"/>
+      <w:pPr>
+        <w:tabs>
+          <w:tab w:val="num" w:pos="3600"/>
+        </w:tabs>
+        <w:ind w:left="3600" w:hanging="360"/>
+      </w:pPr>
+    </w:lvl>
+  </w:abstractNum>
+  <w:abstractNum w:abstractNumId="4">
+    <w:lvl w:ilvl="0">
+      <w:start w:val="1"/>
+      <w:numFmt w:val="decimal"/>
+      <w:lvlText w:val="%1."/>
+      <w:lvlJc w:val="left"/>
+      <w:pPr>
+        <w:tabs>
+          <w:tab w:val="num" w:pos="720"/>
+        </w:tabs>
+        <w:ind w:left="720" w:hanging="360"/>
+      </w:pPr>
+      <w:rPr/>
+    </w:lvl>
+    <w:lvl w:ilvl="1">
+      <w:start w:val="1"/>
+      <w:numFmt w:val="lowerLetter"/>
+      <w:lvlText w:val="%2)"/>
+      <w:lvlJc w:val="left"/>
+      <w:pPr>
+        <w:tabs>
+          <w:tab w:val="num" w:pos="1080"/>
+        </w:tabs>
+        <w:ind w:left="1080" w:hanging="360"/>
+      </w:pPr>
+      <w:rPr/>
+    </w:lvl>
+    <w:lvl w:ilvl="2">
+      <w:start w:val="1"/>
+      <w:numFmt w:val="lowerRoman"/>
+      <w:lvlText w:val="%3."/>
+      <w:lvlJc w:val="left"/>
+      <w:pPr>
+        <w:tabs>
+          <w:tab w:val="num" w:pos="1440"/>
+        </w:tabs>
+        <w:ind w:left="1440" w:hanging="360"/>
+      </w:pPr>
+      <w:rPr/>
+    </w:lvl>
+    <w:lvl w:ilvl="3">
+      <w:start w:val="1"/>
+      <w:numFmt w:val="decimal"/>
+      <w:lvlText w:val="%4."/>
+      <w:lvlJc w:val="left"/>
+      <w:pPr>
+        <w:tabs>
+          <w:tab w:val="num" w:pos="1800"/>
+        </w:tabs>
+        <w:ind w:left="1800" w:hanging="360"/>
+      </w:pPr>
+      <w:rPr/>
+    </w:lvl>
+    <w:lvl w:ilvl="4">
+      <w:start w:val="1"/>
+      <w:numFmt w:val="decimal"/>
+      <w:lvlText w:val="%5."/>
+      <w:lvlJc w:val="left"/>
+      <w:pPr>
+        <w:tabs>
+          <w:tab w:val="num" w:pos="2160"/>
+        </w:tabs>
+        <w:ind w:left="2160" w:hanging="360"/>
+      </w:pPr>
+      <w:rPr/>
+    </w:lvl>
+    <w:lvl w:ilvl="5">
+      <w:start w:val="1"/>
+      <w:numFmt w:val="decimal"/>
+      <w:lvlText w:val="%6."/>
+      <w:lvlJc w:val="left"/>
+      <w:pPr>
+        <w:tabs>
+          <w:tab w:val="num" w:pos="2520"/>
+        </w:tabs>
+        <w:ind w:left="2520" w:hanging="360"/>
+      </w:pPr>
+      <w:rPr/>
+    </w:lvl>
+    <w:lvl w:ilvl="6">
+      <w:start w:val="1"/>
+      <w:numFmt w:val="decimal"/>
+      <w:lvlText w:val="%7."/>
+      <w:lvlJc w:val="left"/>
+      <w:pPr>
+        <w:tabs>
+          <w:tab w:val="num" w:pos="2880"/>
+        </w:tabs>
+        <w:ind w:left="2880" w:hanging="360"/>
+      </w:pPr>
+      <w:rPr/>
+    </w:lvl>
+    <w:lvl w:ilvl="7">
+      <w:start w:val="1"/>
+      <w:numFmt w:val="decimal"/>
+      <w:lvlText w:val="%8."/>
+      <w:lvlJc w:val="left"/>
+      <w:pPr>
+        <w:tabs>
+          <w:tab w:val="num" w:pos="3240"/>
+        </w:tabs>
+        <w:ind w:left="3240" w:hanging="360"/>
+      </w:pPr>
+      <w:rPr/>
+    </w:lvl>
+    <w:lvl w:ilvl="8">
+      <w:start w:val="1"/>
+      <w:numFmt w:val="decimal"/>
+      <w:lvlText w:val="%9."/>
+      <w:lvlJc w:val="left"/>
+      <w:pPr>
+        <w:tabs>
+          <w:tab w:val="num" w:pos="3600"/>
+        </w:tabs>
+        <w:ind w:left="3600" w:hanging="360"/>
+      </w:pPr>
+      <w:rPr/>
     </w:lvl>
   </w:abstractNum>
   <w:num w:numId="1">
@@ -1026,6 +2656,9 @@
   </w:num>
   <w:num w:numId="3">
     <w:abstractNumId w:val="3"/>
+  </w:num>
+  <w:num w:numId="4">
+    <w:abstractNumId w:val="4"/>
   </w:num>
 </w:numbering>
 </file>
@@ -1037,14 +2670,12 @@
       <w:rPr>
         <w:rFonts w:ascii="Liberation Serif" w:hAnsi="Liberation Serif" w:eastAsia="Noto Serif CJK SC" w:cs="Lohit Devanagari"/>
         <w:kern w:val="2"/>
-        <w:sz w:val="24"/>
         <w:szCs w:val="24"/>
         <w:lang w:val="en-US" w:eastAsia="zh-CN" w:bidi="hi-IN"/>
       </w:rPr>
     </w:rPrDefault>
     <w:pPrDefault>
       <w:pPr>
-        <w:widowControl/>
         <w:suppressAutoHyphens w:val="true"/>
       </w:pPr>
     </w:pPrDefault>
@@ -1054,7 +2685,10 @@
     <w:qFormat/>
     <w:pPr>
       <w:widowControl/>
+      <w:suppressAutoHyphens w:val="true"/>
       <w:bidi w:val="0"/>
+      <w:spacing w:before="0" w:after="0"/>
+      <w:jc w:val="left"/>
     </w:pPr>
     <w:rPr>
       <w:rFonts w:ascii="Liberation Serif" w:hAnsi="Liberation Serif" w:eastAsia="Noto Serif CJK SC" w:cs="Lohit Devanagari"/>
@@ -1071,6 +2705,10 @@
     <w:next w:val="TextBody"/>
     <w:qFormat/>
     <w:pPr>
+      <w:numPr>
+        <w:ilvl w:val="1"/>
+        <w:numId w:val="1"/>
+      </w:numPr>
       <w:spacing w:before="200" w:after="120"/>
       <w:outlineLvl w:val="1"/>
     </w:pPr>
@@ -1080,6 +2718,23 @@
       <w:bCs/>
       <w:sz w:val="36"/>
       <w:szCs w:val="36"/>
+    </w:rPr>
+  </w:style>
+  <w:style w:type="paragraph" w:styleId="Heading5">
+    <w:name w:val="Heading 5"/>
+    <w:basedOn w:val="Heading"/>
+    <w:next w:val="TextBody"/>
+    <w:qFormat/>
+    <w:pPr>
+      <w:spacing w:before="120" w:after="60"/>
+      <w:outlineLvl w:val="4"/>
+    </w:pPr>
+    <w:rPr>
+      <w:rFonts w:ascii="Liberation Serif" w:hAnsi="Liberation Serif" w:eastAsia="Noto Serif CJK SC" w:cs="Lohit Devanagari"/>
+      <w:b/>
+      <w:bCs/>
+      <w:sz w:val="20"/>
+      <w:szCs w:val="20"/>
     </w:rPr>
   </w:style>
   <w:style w:type="character" w:styleId="NumberingSymbols">

</xml_diff>

<commit_message>
added merged research filter
</commit_message>
<xml_diff>
--- a/Requirements Document.docx
+++ b/Requirements Document.docx
@@ -289,15 +289,7 @@
       </w:r>
       <w:r>
         <w:rPr/>
-        <w:t xml:space="preserve"> credentials shall include the </w:t>
-      </w:r>
-      <w:r>
-        <w:rPr/>
-        <w:t>e</w:t>
-      </w:r>
-      <w:r>
-        <w:rPr/>
-        <w:t>mail and password</w:t>
+        <w:t xml:space="preserve"> credentials shall include the email and password</w:t>
       </w:r>
     </w:p>
     <w:p>
@@ -373,15 +365,7 @@
       </w:r>
       <w:r>
         <w:rPr/>
-        <w:t>e</w:t>
-      </w:r>
-      <w:r>
-        <w:rPr/>
-        <w:t xml:space="preserve">mail and password </w:t>
-      </w:r>
-      <w:r>
-        <w:rPr/>
-        <w:t>to create the account.</w:t>
+        <w:t>email and password to create the account.</w:t>
       </w:r>
     </w:p>
     <w:p>
@@ -508,7 +492,14 @@
         </w:rPr>
       </w:pPr>
       <w:r>
-        <w:rPr/>
+        <w:rPr>
+          <w:rFonts w:eastAsia="Noto Serif CJK SC" w:cs="Lohit Devanagari"/>
+          <w:color w:val="auto"/>
+          <w:kern w:val="2"/>
+          <w:sz w:val="24"/>
+          <w:szCs w:val="24"/>
+          <w:lang w:val="en-US" w:eastAsia="zh-CN" w:bidi="hi-IN"/>
+        </w:rPr>
       </w:r>
     </w:p>
     <w:p>
@@ -756,7 +747,14 @@
         </w:rPr>
       </w:pPr>
       <w:r>
-        <w:rPr/>
+        <w:rPr>
+          <w:rFonts w:eastAsia="Noto Serif CJK SC" w:cs="Lohit Devanagari"/>
+          <w:color w:val="auto"/>
+          <w:kern w:val="2"/>
+          <w:sz w:val="24"/>
+          <w:szCs w:val="24"/>
+          <w:lang w:val="en-US" w:eastAsia="zh-CN" w:bidi="hi-IN"/>
+        </w:rPr>
       </w:r>
     </w:p>
     <w:p>
@@ -909,7 +907,14 @@
         </w:rPr>
       </w:pPr>
       <w:r>
-        <w:rPr/>
+        <w:rPr>
+          <w:rFonts w:eastAsia="Noto Serif CJK SC" w:cs="Lohit Devanagari"/>
+          <w:color w:val="auto"/>
+          <w:kern w:val="2"/>
+          <w:sz w:val="24"/>
+          <w:szCs w:val="24"/>
+          <w:lang w:val="en-US" w:eastAsia="zh-CN" w:bidi="hi-IN"/>
+        </w:rPr>
       </w:r>
     </w:p>
     <w:p>
@@ -1028,7 +1033,14 @@
         </w:rPr>
       </w:pPr>
       <w:r>
-        <w:rPr/>
+        <w:rPr>
+          <w:rFonts w:eastAsia="Noto Serif CJK SC" w:cs="Lohit Devanagari"/>
+          <w:color w:val="auto"/>
+          <w:kern w:val="2"/>
+          <w:sz w:val="24"/>
+          <w:szCs w:val="24"/>
+          <w:lang w:val="en-US" w:eastAsia="zh-CN" w:bidi="hi-IN"/>
+        </w:rPr>
       </w:r>
     </w:p>
     <w:p>
@@ -1229,7 +1241,14 @@
         </w:rPr>
       </w:pPr>
       <w:r>
-        <w:rPr/>
+        <w:rPr>
+          <w:rFonts w:eastAsia="Noto Serif CJK SC" w:cs="Lohit Devanagari"/>
+          <w:color w:val="auto"/>
+          <w:kern w:val="2"/>
+          <w:sz w:val="24"/>
+          <w:szCs w:val="24"/>
+          <w:lang w:val="en-US" w:eastAsia="zh-CN" w:bidi="hi-IN"/>
+        </w:rPr>
       </w:r>
     </w:p>
     <w:p>
@@ -1494,7 +1513,14 @@
         </w:rPr>
       </w:pPr>
       <w:r>
-        <w:rPr/>
+        <w:rPr>
+          <w:rFonts w:eastAsia="Noto Serif CJK SC" w:cs="Lohit Devanagari"/>
+          <w:color w:val="auto"/>
+          <w:kern w:val="2"/>
+          <w:sz w:val="24"/>
+          <w:szCs w:val="24"/>
+          <w:lang w:val="en-US" w:eastAsia="zh-CN" w:bidi="hi-IN"/>
+        </w:rPr>
       </w:r>
     </w:p>
     <w:p>
@@ -1622,7 +1648,14 @@
         </w:rPr>
       </w:pPr>
       <w:r>
-        <w:rPr/>
+        <w:rPr>
+          <w:rFonts w:eastAsia="Noto Serif CJK SC" w:cs="Lohit Devanagari"/>
+          <w:color w:val="auto"/>
+          <w:kern w:val="2"/>
+          <w:sz w:val="24"/>
+          <w:szCs w:val="24"/>
+          <w:lang w:val="en-US" w:eastAsia="zh-CN" w:bidi="hi-IN"/>
+        </w:rPr>
       </w:r>
     </w:p>
     <w:p>
@@ -1718,7 +1751,14 @@
         </w:rPr>
       </w:pPr>
       <w:r>
-        <w:rPr/>
+        <w:rPr>
+          <w:rFonts w:eastAsia="Noto Serif CJK SC" w:cs="Lohit Devanagari"/>
+          <w:color w:val="auto"/>
+          <w:kern w:val="2"/>
+          <w:sz w:val="24"/>
+          <w:szCs w:val="24"/>
+          <w:lang w:val="en-US" w:eastAsia="zh-CN" w:bidi="hi-IN"/>
+        </w:rPr>
       </w:r>
     </w:p>
     <w:p>
@@ -1766,15 +1806,7 @@
       </w:pPr>
       <w:r>
         <w:rPr/>
-        <w:t>Also the Research work could have different version</w:t>
-      </w:r>
-      <w:r>
-        <w:rPr/>
-        <w:t>s</w:t>
-      </w:r>
-      <w:r>
-        <w:rPr/>
-        <w:t xml:space="preserve"> in case of conflicting facts in the findings.</w:t>
+        <w:t>Also the Research work could have different versions in case of conflicting facts in the findings.</w:t>
       </w:r>
     </w:p>
     <w:p>
@@ -1854,7 +1886,14 @@
         </w:rPr>
       </w:pPr>
       <w:r>
-        <w:rPr/>
+        <w:rPr>
+          <w:rFonts w:eastAsia="Noto Serif CJK SC" w:cs="Lohit Devanagari"/>
+          <w:color w:val="auto"/>
+          <w:kern w:val="2"/>
+          <w:sz w:val="24"/>
+          <w:szCs w:val="24"/>
+          <w:lang w:val="en-US" w:eastAsia="zh-CN" w:bidi="hi-IN"/>
+        </w:rPr>
       </w:r>
     </w:p>
     <w:p>
@@ -1982,7 +2021,14 @@
         </w:rPr>
       </w:pPr>
       <w:r>
-        <w:rPr/>
+        <w:rPr>
+          <w:rFonts w:eastAsia="Noto Serif CJK SC" w:cs="Lohit Devanagari"/>
+          <w:color w:val="auto"/>
+          <w:kern w:val="2"/>
+          <w:sz w:val="24"/>
+          <w:szCs w:val="24"/>
+          <w:lang w:val="en-US" w:eastAsia="zh-CN" w:bidi="hi-IN"/>
+        </w:rPr>
       </w:r>
     </w:p>
     <w:p>
@@ -2159,6 +2205,62 @@
       <w:r>
         <w:rPr/>
         <w:t>A search feature could also help with this.</w:t>
+      </w:r>
+    </w:p>
+    <w:p>
+      <w:pPr>
+        <w:pStyle w:val="Normal"/>
+        <w:numPr>
+          <w:ilvl w:val="2"/>
+          <w:numId w:val="3"/>
+        </w:numPr>
+        <w:bidi w:val="0"/>
+        <w:jc w:val="left"/>
+        <w:rPr/>
+      </w:pPr>
+      <w:r>
+        <w:rPr>
+          <w:rFonts w:eastAsia="Noto Serif CJK SC" w:cs="Lohit Devanagari"/>
+          <w:color w:val="auto"/>
+          <w:kern w:val="2"/>
+          <w:sz w:val="24"/>
+          <w:szCs w:val="24"/>
+          <w:lang w:val="en-US" w:eastAsia="zh-CN" w:bidi="hi-IN"/>
+        </w:rPr>
+        <w:t xml:space="preserve">when the user wants to </w:t>
+      </w:r>
+      <w:r>
+        <w:rPr>
+          <w:rFonts w:eastAsia="Noto Serif CJK SC" w:cs="Lohit Devanagari"/>
+          <w:color w:val="auto"/>
+          <w:kern w:val="2"/>
+          <w:sz w:val="24"/>
+          <w:szCs w:val="24"/>
+          <w:lang w:val="en-US" w:eastAsia="zh-CN" w:bidi="hi-IN"/>
+        </w:rPr>
+        <w:t>filter out the merged summaries basing off research work, research summaries or merged summaries</w:t>
+      </w:r>
+      <w:r>
+        <w:rPr>
+          <w:rFonts w:eastAsia="Noto Serif CJK SC" w:cs="Lohit Devanagari"/>
+          <w:color w:val="auto"/>
+          <w:kern w:val="2"/>
+          <w:sz w:val="24"/>
+          <w:szCs w:val="24"/>
+          <w:lang w:val="en-US" w:eastAsia="zh-CN" w:bidi="hi-IN"/>
+        </w:rPr>
+        <w:t xml:space="preserve">, The user shall </w:t>
+      </w:r>
+      <w:r>
+        <w:rPr>
+          <w:rFonts w:eastAsia="Noto Serif CJK SC" w:cs="Lohit Devanagari"/>
+          <w:color w:val="auto"/>
+          <w:kern w:val="2"/>
+          <w:sz w:val="24"/>
+          <w:szCs w:val="24"/>
+          <w:lang w:val="en-US" w:eastAsia="zh-CN" w:bidi="hi-IN"/>
+        </w:rPr>
+        <w:t>select the works they want to filter basing off and then filter</w:t>
       </w:r>
     </w:p>
     <w:p>
@@ -2454,7 +2556,6 @@
         </w:tabs>
         <w:ind w:left="1440" w:hanging="360"/>
       </w:pPr>
-      <w:rPr/>
     </w:lvl>
     <w:lvl w:ilvl="3">
       <w:start w:val="1"/>
@@ -2541,7 +2642,6 @@
         </w:tabs>
         <w:ind w:left="720" w:hanging="360"/>
       </w:pPr>
-      <w:rPr/>
     </w:lvl>
     <w:lvl w:ilvl="1">
       <w:start w:val="1"/>
@@ -2554,7 +2654,6 @@
         </w:tabs>
         <w:ind w:left="1080" w:hanging="360"/>
       </w:pPr>
-      <w:rPr/>
     </w:lvl>
     <w:lvl w:ilvl="2">
       <w:start w:val="1"/>
@@ -2567,7 +2666,6 @@
         </w:tabs>
         <w:ind w:left="1440" w:hanging="360"/>
       </w:pPr>
-      <w:rPr/>
     </w:lvl>
     <w:lvl w:ilvl="3">
       <w:start w:val="1"/>
@@ -2580,7 +2678,6 @@
         </w:tabs>
         <w:ind w:left="1800" w:hanging="360"/>
       </w:pPr>
-      <w:rPr/>
     </w:lvl>
     <w:lvl w:ilvl="4">
       <w:start w:val="1"/>
@@ -2593,7 +2690,6 @@
         </w:tabs>
         <w:ind w:left="2160" w:hanging="360"/>
       </w:pPr>
-      <w:rPr/>
     </w:lvl>
     <w:lvl w:ilvl="5">
       <w:start w:val="1"/>
@@ -2606,7 +2702,6 @@
         </w:tabs>
         <w:ind w:left="2520" w:hanging="360"/>
       </w:pPr>
-      <w:rPr/>
     </w:lvl>
     <w:lvl w:ilvl="6">
       <w:start w:val="1"/>
@@ -2619,7 +2714,6 @@
         </w:tabs>
         <w:ind w:left="2880" w:hanging="360"/>
       </w:pPr>
-      <w:rPr/>
     </w:lvl>
     <w:lvl w:ilvl="7">
       <w:start w:val="1"/>
@@ -2632,7 +2726,6 @@
         </w:tabs>
         <w:ind w:left="3240" w:hanging="360"/>
       </w:pPr>
-      <w:rPr/>
     </w:lvl>
     <w:lvl w:ilvl="8">
       <w:start w:val="1"/>
@@ -2645,7 +2738,6 @@
         </w:tabs>
         <w:ind w:left="3600" w:hanging="360"/>
       </w:pPr>
-      <w:rPr/>
     </w:lvl>
   </w:abstractNum>
   <w:num w:numId="1">
@@ -2670,6 +2762,7 @@
       <w:rPr>
         <w:rFonts w:ascii="Liberation Serif" w:hAnsi="Liberation Serif" w:eastAsia="Noto Serif CJK SC" w:cs="Lohit Devanagari"/>
         <w:kern w:val="2"/>
+        <w:sz w:val="20"/>
         <w:szCs w:val="24"/>
         <w:lang w:val="en-US" w:eastAsia="zh-CN" w:bidi="hi-IN"/>
       </w:rPr>
@@ -2726,6 +2819,10 @@
     <w:next w:val="TextBody"/>
     <w:qFormat/>
     <w:pPr>
+      <w:numPr>
+        <w:ilvl w:val="4"/>
+        <w:numId w:val="1"/>
+      </w:numPr>
       <w:spacing w:before="120" w:after="60"/>
       <w:outlineLvl w:val="4"/>
     </w:pPr>

</xml_diff>